<commit_message>
render page with 2021 data
</commit_message>
<xml_diff>
--- a/docs/s_analyza.docx
+++ b/docs/s_analyza.docx
@@ -464,7 +464,7 @@
     </w:p>
     <w:bookmarkEnd w:id="23"/>
     <w:bookmarkEnd w:id="24"/>
-    <w:bookmarkStart w:id="26" w:name="celkove"/>
+    <w:bookmarkStart w:id="28" w:name="celkove"/>
     <w:p>
       <w:pPr>
         <w:pStyle w:val="Heading1"/>
@@ -505,12 +505,12 @@
           <wp:inline>
             <wp:extent cx="5613400" cy="2588145"/>
             <wp:effectExtent b="0" l="0" r="0" t="0"/>
-            <wp:docPr descr="Graf 1 Role ESIF ve výdajích státního rozpočtu" title="" id="1" name="Picture"/>
+            <wp:docPr descr="Graf 1 Role ESIF ve výdajích státního rozpočtu" title="" id="26" name="Picture"/>
             <a:graphic>
               <a:graphicData uri="http://schemas.openxmlformats.org/drawingml/2006/picture">
                 <pic:pic>
                   <pic:nvPicPr>
-                    <pic:cNvPr descr="s_analyza_files/figure-docx/plot-abs-1.png" id="0" name="Picture"/>
+                    <pic:cNvPr descr="s_analyza_files/figure-docx/plot-abs-1.png" id="27" name="Picture"/>
                     <pic:cNvPicPr>
                       <a:picLocks noChangeArrowheads="1" noChangeAspect="1"/>
                     </pic:cNvPicPr>
@@ -587,8 +587,8 @@
         <w:t xml:space="preserve">Výkyvem byl rok 2015, kdy vlivem dokončování předchozího období a souběhu se začátkem nového dosáhl tento podíl 14,1 %.</w:t>
       </w:r>
     </w:p>
-    <w:bookmarkEnd w:id="26"/>
-    <w:bookmarkStart w:id="29" w:name="bezkap"/>
+    <w:bookmarkEnd w:id="28"/>
+    <w:bookmarkStart w:id="35" w:name="bezkap"/>
     <w:p>
       <w:pPr>
         <w:pStyle w:val="Heading1"/>
@@ -614,18 +614,18 @@
           <wp:inline>
             <wp:extent cx="4587290" cy="2752374"/>
             <wp:effectExtent b="0" l="0" r="0" t="0"/>
-            <wp:docPr descr="Graf 2 Národní a ESIF výdaje: běžné a kapitálové" title="" id="1" name="Picture"/>
+            <wp:docPr descr="Graf 2 Národní a ESIF výdaje: běžné a kapitálové" title="" id="30" name="Picture"/>
             <a:graphic>
               <a:graphicData uri="http://schemas.openxmlformats.org/drawingml/2006/picture">
                 <pic:pic>
                   <pic:nvPicPr>
-                    <pic:cNvPr descr="s_analyza_files/figure-docx/plot-bezkap-abs-1.png" id="0" name="Picture"/>
+                    <pic:cNvPr descr="s_analyza_files/figure-docx/plot-bezkap-abs-1.png" id="31" name="Picture"/>
                     <pic:cNvPicPr>
                       <a:picLocks noChangeArrowheads="1" noChangeAspect="1"/>
                     </pic:cNvPicPr>
                   </pic:nvPicPr>
                   <pic:blipFill>
-                    <a:blip r:embed="rId27"/>
+                    <a:blip r:embed="rId29"/>
                     <a:stretch>
                       <a:fillRect/>
                     </a:stretch>
@@ -708,18 +708,18 @@
           <wp:inline>
             <wp:extent cx="4587290" cy="2752374"/>
             <wp:effectExtent b="0" l="0" r="0" t="0"/>
-            <wp:docPr descr="Graf 3 Podíl ESI fondů na běžných a kapitálových výdajích" title="" id="1" name="Picture"/>
+            <wp:docPr descr="Graf 3 Podíl ESI fondů na běžných a kapitálových výdajích" title="" id="33" name="Picture"/>
             <a:graphic>
               <a:graphicData uri="http://schemas.openxmlformats.org/drawingml/2006/picture">
                 <pic:pic>
                   <pic:nvPicPr>
-                    <pic:cNvPr descr="s_analyza_files/figure-docx/plot-bezkap-perc-1.png" id="0" name="Picture"/>
+                    <pic:cNvPr descr="s_analyza_files/figure-docx/plot-bezkap-perc-1.png" id="34" name="Picture"/>
                     <pic:cNvPicPr>
                       <a:picLocks noChangeArrowheads="1" noChangeAspect="1"/>
                     </pic:cNvPicPr>
                   </pic:nvPicPr>
                   <pic:blipFill>
-                    <a:blip r:embed="rId28"/>
+                    <a:blip r:embed="rId32"/>
                     <a:stretch>
                       <a:fillRect/>
                     </a:stretch>
@@ -764,8 +764,8 @@
         <w:t xml:space="preserve">Podíl ESI fondů na běžných a kapitálových výdajích</w:t>
       </w:r>
     </w:p>
-    <w:bookmarkEnd w:id="29"/>
-    <w:bookmarkStart w:id="43" w:name="odvětvové-členění"/>
+    <w:bookmarkEnd w:id="35"/>
+    <w:bookmarkStart w:id="67" w:name="odvětvové-členění"/>
     <w:p>
       <w:pPr>
         <w:pStyle w:val="Heading1"/>
@@ -800,7 +800,7 @@
         <w:t xml:space="preserve">V této logice ukazujeme roli ESI fondů v dělení na skupiny a pokračujeme přes oddíly k pododdílům.</w:t>
       </w:r>
     </w:p>
-    <w:bookmarkStart w:id="32" w:name="skupiny"/>
+    <w:bookmarkStart w:id="42" w:name="skupiny"/>
     <w:p>
       <w:pPr>
         <w:pStyle w:val="Heading2"/>
@@ -959,18 +959,18 @@
           <wp:inline>
             <wp:extent cx="5613400" cy="3450860"/>
             <wp:effectExtent b="0" l="0" r="0" t="0"/>
-            <wp:docPr descr="Graf 4 Národní a ESIF výdaje dle skupin" title="" id="1" name="Picture"/>
+            <wp:docPr descr="Graf 4 Národní a ESIF výdaje dle skupin" title="" id="37" name="Picture"/>
             <a:graphic>
               <a:graphicData uri="http://schemas.openxmlformats.org/drawingml/2006/picture">
                 <pic:pic>
                   <pic:nvPicPr>
-                    <pic:cNvPr descr="s_analyza_files/figure-docx/plot-trida-skupina-1.png" id="0" name="Picture"/>
+                    <pic:cNvPr descr="s_analyza_files/figure-docx/plot-trida-skupina-1.png" id="38" name="Picture"/>
                     <pic:cNvPicPr>
                       <a:picLocks noChangeArrowheads="1" noChangeAspect="1"/>
                     </pic:cNvPicPr>
                   </pic:nvPicPr>
                   <pic:blipFill>
-                    <a:blip r:embed="rId30"/>
+                    <a:blip r:embed="rId36"/>
                     <a:stretch>
                       <a:fillRect/>
                     </a:stretch>
@@ -1095,18 +1095,18 @@
           <wp:inline>
             <wp:extent cx="5613400" cy="3450860"/>
             <wp:effectExtent b="0" l="0" r="0" t="0"/>
-            <wp:docPr descr="Graf 5 Podíl ESI fondů na výdajích podle skupin" title="" id="1" name="Picture"/>
+            <wp:docPr descr="Graf 5 Podíl ESI fondů na výdajích podle skupin" title="" id="40" name="Picture"/>
             <a:graphic>
               <a:graphicData uri="http://schemas.openxmlformats.org/drawingml/2006/picture">
                 <pic:pic>
                   <pic:nvPicPr>
-                    <pic:cNvPr descr="s_analyza_files/figure-docx/plot-skup-podil-1.png" id="0" name="Picture"/>
+                    <pic:cNvPr descr="s_analyza_files/figure-docx/plot-skup-podil-1.png" id="41" name="Picture"/>
                     <pic:cNvPicPr>
                       <a:picLocks noChangeArrowheads="1" noChangeAspect="1"/>
                     </pic:cNvPicPr>
                   </pic:nvPicPr>
                   <pic:blipFill>
-                    <a:blip r:embed="rId31"/>
+                    <a:blip r:embed="rId39"/>
                     <a:stretch>
                       <a:fillRect/>
                     </a:stretch>
@@ -1151,8 +1151,8 @@
         <w:t xml:space="preserve">Podíl ESI fondů na výdajích podle skupin</w:t>
       </w:r>
     </w:p>
-    <w:bookmarkEnd w:id="32"/>
-    <w:bookmarkStart w:id="42" w:name="oddíly"/>
+    <w:bookmarkEnd w:id="42"/>
+    <w:bookmarkStart w:id="66" w:name="oddíly"/>
     <w:p>
       <w:pPr>
         <w:pStyle w:val="Heading2"/>
@@ -1175,7 +1175,7 @@
         <w:t xml:space="preserve">Protože se tato úroveň detailu ukazuje jako nejvhodnější pro přehledové znázornění role ESI fondů napříč oblastmi veřejných politik, nejdříve analyzujeme průměrné podíly ESI fondů v letech 2017-2020. (Rok 2015 totiž odráží dočerpávání období 2007-13 a v roce 2016 se ještě plně nerozběhly některé operační programy pro období 2014-20.)</w:t>
       </w:r>
     </w:p>
-    <w:bookmarkStart w:id="35" w:name="přehled"/>
+    <w:bookmarkStart w:id="49" w:name="přehled"/>
     <w:p>
       <w:pPr>
         <w:pStyle w:val="Heading3"/>
@@ -1260,18 +1260,18 @@
           <wp:inline>
             <wp:extent cx="5613400" cy="5176290"/>
             <wp:effectExtent b="0" l="0" r="0" t="0"/>
-            <wp:docPr descr="Graf 6 Podíl ESIF na výdajích podle oddílů" title="" id="1" name="Picture"/>
+            <wp:docPr descr="Graf 6 Podíl ESIF na výdajích podle oddílů" title="" id="44" name="Picture"/>
             <a:graphic>
               <a:graphicData uri="http://schemas.openxmlformats.org/drawingml/2006/picture">
                 <pic:pic>
                   <pic:nvPicPr>
-                    <pic:cNvPr descr="s_analyza_files/figure-docx/plot-oddily-prehled-1.png" id="0" name="Picture"/>
+                    <pic:cNvPr descr="s_analyza_files/figure-docx/plot-oddily-prehled-1.png" id="45" name="Picture"/>
                     <pic:cNvPicPr>
                       <a:picLocks noChangeArrowheads="1" noChangeAspect="1"/>
                     </pic:cNvPicPr>
                   </pic:nvPicPr>
                   <pic:blipFill>
-                    <a:blip r:embed="rId33"/>
+                    <a:blip r:embed="rId43"/>
                     <a:stretch>
                       <a:fillRect/>
                     </a:stretch>
@@ -1342,18 +1342,18 @@
           <wp:inline>
             <wp:extent cx="2997030" cy="3669832"/>
             <wp:effectExtent b="0" l="0" r="0" t="0"/>
-            <wp:docPr descr="Graf 7 Podíl ESIF a kapitálových výdajů v oddílech SR" title="" id="1" name="Picture"/>
+            <wp:docPr descr="Graf 7 Podíl ESIF a kapitálových výdajů v oddílech SR" title="" id="47" name="Picture"/>
             <a:graphic>
               <a:graphicData uri="http://schemas.openxmlformats.org/drawingml/2006/picture">
                 <pic:pic>
                   <pic:nvPicPr>
-                    <pic:cNvPr descr="s_analyza_files/figure-docx/plot-prehled-scatter-1.png" id="0" name="Picture"/>
+                    <pic:cNvPr descr="s_analyza_files/figure-docx/plot-prehled-scatter-1.png" id="48" name="Picture"/>
                     <pic:cNvPicPr>
                       <a:picLocks noChangeArrowheads="1" noChangeAspect="1"/>
                     </pic:cNvPicPr>
                   </pic:nvPicPr>
                   <pic:blipFill>
-                    <a:blip r:embed="rId34"/>
+                    <a:blip r:embed="rId46"/>
                     <a:stretch>
                       <a:fillRect/>
                     </a:stretch>
@@ -1398,8 +1398,8 @@
         <w:t xml:space="preserve">Podíl ESIF a kapitálových výdajů v oddílech SR</w:t>
       </w:r>
     </w:p>
-    <w:bookmarkEnd w:id="35"/>
-    <w:bookmarkStart w:id="41" w:name="vývoj-v-čase"/>
+    <w:bookmarkEnd w:id="49"/>
+    <w:bookmarkStart w:id="65" w:name="vývoj-v-čase"/>
     <w:p>
       <w:pPr>
         <w:pStyle w:val="Heading3"/>
@@ -1437,18 +1437,18 @@
           <wp:inline>
             <wp:extent cx="5613400" cy="5176290"/>
             <wp:effectExtent b="0" l="0" r="0" t="0"/>
-            <wp:docPr descr="Graf 8 Výdaje vlastní a z ESI fondů podle oddílů" title="" id="1" name="Picture"/>
+            <wp:docPr descr="Graf 8 Výdaje vlastní a z ESI fondů podle oddílů" title="" id="51" name="Picture"/>
             <a:graphic>
               <a:graphicData uri="http://schemas.openxmlformats.org/drawingml/2006/picture">
                 <pic:pic>
                   <pic:nvPicPr>
-                    <pic:cNvPr descr="s_analyza_files/figure-docx/plot-oddil-abs-1.png" id="0" name="Picture"/>
+                    <pic:cNvPr descr="s_analyza_files/figure-docx/plot-oddil-abs-1.png" id="52" name="Picture"/>
                     <pic:cNvPicPr>
                       <a:picLocks noChangeArrowheads="1" noChangeAspect="1"/>
                     </pic:cNvPicPr>
                   </pic:nvPicPr>
                   <pic:blipFill>
-                    <a:blip r:embed="rId36"/>
+                    <a:blip r:embed="rId50"/>
                     <a:stretch>
                       <a:fillRect/>
                     </a:stretch>
@@ -1580,18 +1580,18 @@
           <wp:inline>
             <wp:extent cx="5613400" cy="3450860"/>
             <wp:effectExtent b="0" l="0" r="0" t="0"/>
-            <wp:docPr descr="Graf 9 Kapitálové výdaje vlastní a z ESI fondů podle oddílů" title="" id="1" name="Picture"/>
+            <wp:docPr descr="Graf 9 Kapitálové výdaje vlastní a z ESI fondů podle oddílů" title="" id="54" name="Picture"/>
             <a:graphic>
               <a:graphicData uri="http://schemas.openxmlformats.org/drawingml/2006/picture">
                 <pic:pic>
                   <pic:nvPicPr>
-                    <pic:cNvPr descr="s_analyza_files/figure-docx/plot-oddil-kap-1.png" id="0" name="Picture"/>
+                    <pic:cNvPr descr="s_analyza_files/figure-docx/plot-oddil-kap-1.png" id="55" name="Picture"/>
                     <pic:cNvPicPr>
                       <a:picLocks noChangeArrowheads="1" noChangeAspect="1"/>
                     </pic:cNvPicPr>
                   </pic:nvPicPr>
                   <pic:blipFill>
-                    <a:blip r:embed="rId37"/>
+                    <a:blip r:embed="rId53"/>
                     <a:stretch>
                       <a:fillRect/>
                     </a:stretch>
@@ -1732,18 +1732,18 @@
           <wp:inline>
             <wp:extent cx="5613400" cy="4313575"/>
             <wp:effectExtent b="0" l="0" r="0" t="0"/>
-            <wp:docPr descr="Graf 10 Běžné výdaje vlastní a z ESI fondů podle oddílů" title="" id="1" name="Picture"/>
+            <wp:docPr descr="Graf 10 Běžné výdaje vlastní a z ESI fondů podle oddílů" title="" id="57" name="Picture"/>
             <a:graphic>
               <a:graphicData uri="http://schemas.openxmlformats.org/drawingml/2006/picture">
                 <pic:pic>
                   <pic:nvPicPr>
-                    <pic:cNvPr descr="s_analyza_files/figure-docx/plot-bezne-pod100-1.png" id="0" name="Picture"/>
+                    <pic:cNvPr descr="s_analyza_files/figure-docx/plot-bezne-pod100-1.png" id="58" name="Picture"/>
                     <pic:cNvPicPr>
                       <a:picLocks noChangeArrowheads="1" noChangeAspect="1"/>
                     </pic:cNvPicPr>
                   </pic:nvPicPr>
                   <pic:blipFill>
-                    <a:blip r:embed="rId38"/>
+                    <a:blip r:embed="rId56"/>
                     <a:stretch>
                       <a:fillRect/>
                     </a:stretch>
@@ -1817,18 +1817,18 @@
           <wp:inline>
             <wp:extent cx="5613400" cy="2588145"/>
             <wp:effectExtent b="0" l="0" r="0" t="0"/>
-            <wp:docPr descr="Graf 11 Běžné výdaje vlastní a z ESI fondů podle oddílů" title="" id="1" name="Picture"/>
+            <wp:docPr descr="Graf 11 Běžné výdaje vlastní a z ESI fondů podle oddílů" title="" id="60" name="Picture"/>
             <a:graphic>
               <a:graphicData uri="http://schemas.openxmlformats.org/drawingml/2006/picture">
                 <pic:pic>
                   <pic:nvPicPr>
-                    <pic:cNvPr descr="s_analyza_files/figure-docx/plot-bezne-nad100-1.png" id="0" name="Picture"/>
+                    <pic:cNvPr descr="s_analyza_files/figure-docx/plot-bezne-nad100-1.png" id="61" name="Picture"/>
                     <pic:cNvPicPr>
                       <a:picLocks noChangeArrowheads="1" noChangeAspect="1"/>
                     </pic:cNvPicPr>
                   </pic:nvPicPr>
                   <pic:blipFill>
-                    <a:blip r:embed="rId39"/>
+                    <a:blip r:embed="rId59"/>
                     <a:stretch>
                       <a:fillRect/>
                     </a:stretch>
@@ -1950,18 +1950,18 @@
           <wp:inline>
             <wp:extent cx="5613400" cy="5176290"/>
             <wp:effectExtent b="0" l="0" r="0" t="0"/>
-            <wp:docPr descr="Graf 12 Podíl ESI fondů na výdajích podle rozpočtových oddílů" title="" id="1" name="Picture"/>
+            <wp:docPr descr="Graf 12 Podíl ESI fondů na výdajích podle rozpočtových oddílů" title="" id="63" name="Picture"/>
             <a:graphic>
               <a:graphicData uri="http://schemas.openxmlformats.org/drawingml/2006/picture">
                 <pic:pic>
                   <pic:nvPicPr>
-                    <pic:cNvPr descr="s_analyza_files/figure-docx/plot-oddil-podil-1.png" id="0" name="Picture"/>
+                    <pic:cNvPr descr="s_analyza_files/figure-docx/plot-oddil-podil-1.png" id="64" name="Picture"/>
                     <pic:cNvPicPr>
                       <a:picLocks noChangeArrowheads="1" noChangeAspect="1"/>
                     </pic:cNvPicPr>
                   </pic:nvPicPr>
                   <pic:blipFill>
-                    <a:blip r:embed="rId40"/>
+                    <a:blip r:embed="rId62"/>
                     <a:stretch>
                       <a:fillRect/>
                     </a:stretch>
@@ -2006,10 +2006,10 @@
         <w:t xml:space="preserve">Podíl ESI fondů na výdajích podle rozpočtových oddílů</w:t>
       </w:r>
     </w:p>
-    <w:bookmarkEnd w:id="41"/>
-    <w:bookmarkEnd w:id="42"/>
-    <w:bookmarkEnd w:id="43"/>
-    <w:bookmarkStart w:id="61" w:name="tematicke"/>
+    <w:bookmarkEnd w:id="65"/>
+    <w:bookmarkEnd w:id="66"/>
+    <w:bookmarkEnd w:id="67"/>
+    <w:bookmarkStart w:id="107" w:name="tematicke"/>
     <w:p>
       <w:pPr>
         <w:pStyle w:val="Heading1"/>
@@ -2026,7 +2026,7 @@
         <w:t xml:space="preserve">V této části se dále zaměřujeme na specifické oblasti veřejných výdajů (identifikované pomocí odvětvového členění rozpočtové skladby), ve kterých předchozí analýza ukázala vysoký podíl ESI fondů nebo jeho dynamický vývoj.</w:t>
       </w:r>
     </w:p>
-    <w:bookmarkStart w:id="46" w:name="bydlení-komunální-služby-a-územní-rozvoj"/>
+    <w:bookmarkStart w:id="74" w:name="bydlení-komunální-služby-a-územní-rozvoj"/>
     <w:p>
       <w:pPr>
         <w:pStyle w:val="Heading2"/>
@@ -2058,1154 +2058,12 @@
           <wp:inline>
             <wp:extent cx="5613400" cy="3450860"/>
             <wp:effectExtent b="0" l="0" r="0" t="0"/>
-            <wp:docPr descr="Graf 13 Bydlení, komunální služby a územní rozvoj: výdaje podle ESIF a třídy" title="" id="1" name="Picture"/>
+            <wp:docPr descr="Graf 13 Bydlení, komunální služby a územní rozvoj: výdaje podle ESIF a třídy" title="" id="69" name="Picture"/>
             <a:graphic>
               <a:graphicData uri="http://schemas.openxmlformats.org/drawingml/2006/picture">
                 <pic:pic>
                   <pic:nvPicPr>
-                    <pic:cNvPr descr="s_analyza_files/figure-docx/plot-bydleni-pododdil-1.png" id="0" name="Picture"/>
-                    <pic:cNvPicPr>
-                      <a:picLocks noChangeArrowheads="1" noChangeAspect="1"/>
-                    </pic:cNvPicPr>
-                  </pic:nvPicPr>
-                  <pic:blipFill>
-                    <a:blip r:embed="rId44"/>
-                    <a:stretch>
-                      <a:fillRect/>
-                    </a:stretch>
-                  </pic:blipFill>
-                  <pic:spPr bwMode="auto">
-                    <a:xfrm>
-                      <a:off x="0" y="0"/>
-                      <a:ext cx="5613400" cy="3450860"/>
-                    </a:xfrm>
-                    <a:prstGeom prst="rect">
-                      <a:avLst/>
-                    </a:prstGeom>
-                    <a:noFill/>
-                    <a:ln w="9525">
-                      <a:noFill/>
-                      <a:headEnd/>
-                      <a:tailEnd/>
-                    </a:ln>
-                  </pic:spPr>
-                </pic:pic>
-              </a:graphicData>
-            </a:graphic>
-          </wp:inline>
-        </w:drawing>
-      </w:r>
-    </w:p>
-    <w:p>
-      <w:pPr>
-        <w:pStyle w:val="ImageCaption"/>
-      </w:pPr>
-      <w:r>
-        <w:rPr>
-          <w:bCs/>
-          <w:b/>
-        </w:rPr>
-        <w:t xml:space="preserve">Graf 13</w:t>
-      </w:r>
-      <w:r>
-        <w:t xml:space="preserve"> </w:t>
-      </w:r>
-      <w:r>
-        <w:t xml:space="preserve">Bydlení, komunální služby a územní rozvoj: výdaje podle ESIF a třídy</w:t>
-      </w:r>
-    </w:p>
-    <w:p>
-      <w:pPr>
-        <w:pStyle w:val="BodyText"/>
-      </w:pPr>
-      <w:r>
-        <w:t xml:space="preserve">Podobně úroveň paragrafu (graf</w:t>
-      </w:r>
-      <w:r>
-        <w:t xml:space="preserve"> </w:t>
-      </w:r>
-      <w:r>
-        <w:t xml:space="preserve">14</w:t>
-      </w:r>
-      <w:r>
-        <w:t xml:space="preserve"> </w:t>
-      </w:r>
-      <w:r>
-        <w:t xml:space="preserve">naznačuje, že velká část výdajů byla v minulosti vykazována v nesprávném nebo přinejmenším obsahově překvapivém paragrafu „Mezinárodní spolupráce“.</w:t>
-      </w:r>
-    </w:p>
-    <w:p>
-      <w:pPr>
-        <w:pStyle w:val="CaptionedFigure"/>
-      </w:pPr>
-      <w:r>
-        <w:drawing>
-          <wp:inline>
-            <wp:extent cx="5613400" cy="4313575"/>
-            <wp:effectExtent b="0" l="0" r="0" t="0"/>
-            <wp:docPr descr="Graf 14 Bydlení, komunální služby a územní rozvoj: výdaje podle ESIF a paragrafu" title="" id="1" name="Picture"/>
-            <a:graphic>
-              <a:graphicData uri="http://schemas.openxmlformats.org/drawingml/2006/picture">
-                <pic:pic>
-                  <pic:nvPicPr>
-                    <pic:cNvPr descr="s_analyza_files/figure-docx/plot-bydleni-paragraf-1.png" id="0" name="Picture"/>
-                    <pic:cNvPicPr>
-                      <a:picLocks noChangeArrowheads="1" noChangeAspect="1"/>
-                    </pic:cNvPicPr>
-                  </pic:nvPicPr>
-                  <pic:blipFill>
-                    <a:blip r:embed="rId45"/>
-                    <a:stretch>
-                      <a:fillRect/>
-                    </a:stretch>
-                  </pic:blipFill>
-                  <pic:spPr bwMode="auto">
-                    <a:xfrm>
-                      <a:off x="0" y="0"/>
-                      <a:ext cx="5613400" cy="4313575"/>
-                    </a:xfrm>
-                    <a:prstGeom prst="rect">
-                      <a:avLst/>
-                    </a:prstGeom>
-                    <a:noFill/>
-                    <a:ln w="9525">
-                      <a:noFill/>
-                      <a:headEnd/>
-                      <a:tailEnd/>
-                    </a:ln>
-                  </pic:spPr>
-                </pic:pic>
-              </a:graphicData>
-            </a:graphic>
-          </wp:inline>
-        </w:drawing>
-      </w:r>
-    </w:p>
-    <w:p>
-      <w:pPr>
-        <w:pStyle w:val="ImageCaption"/>
-      </w:pPr>
-      <w:r>
-        <w:rPr>
-          <w:bCs/>
-          <w:b/>
-        </w:rPr>
-        <w:t xml:space="preserve">Graf 14</w:t>
-      </w:r>
-      <w:r>
-        <w:t xml:space="preserve"> </w:t>
-      </w:r>
-      <w:r>
-        <w:t xml:space="preserve">Bydlení, komunální služby a územní rozvoj: výdaje podle ESIF a paragrafu</w:t>
-      </w:r>
-    </w:p>
-    <w:bookmarkEnd w:id="46"/>
-    <w:bookmarkStart w:id="51" w:name="životní-prostředí-a-související"/>
-    <w:p>
-      <w:pPr>
-        <w:pStyle w:val="Heading2"/>
-      </w:pPr>
-      <w:r>
-        <w:t xml:space="preserve">Životní prostředí a související</w:t>
-      </w:r>
-    </w:p>
-    <w:p>
-      <w:pPr>
-        <w:pStyle w:val="FirstParagraph"/>
-      </w:pPr>
-      <w:r>
-        <w:t xml:space="preserve">V oblasti životního prostředí rozpad na jemnější úroveň (graf</w:t>
-      </w:r>
-      <w:r>
-        <w:t xml:space="preserve"> </w:t>
-      </w:r>
-      <w:r>
-        <w:t xml:space="preserve">15</w:t>
-      </w:r>
-      <w:r>
-        <w:t xml:space="preserve">) ukazuje na silnou roli ESI fondů ve většině objemově výrazných pododdílů. Téměř výhradně ESI fondy pokrývají výdaje na oblast nakládání s odpady a ochranu ovzduší a klimatu, výraznou roli pak hrají i v ochraně přírody a krajiny.</w:t>
-      </w:r>
-    </w:p>
-    <w:p>
-      <w:pPr>
-        <w:pStyle w:val="BodyText"/>
-      </w:pPr>
-      <w:r>
-        <w:drawing>
-          <wp:inline>
-            <wp:extent cx="5613400" cy="3450860"/>
-            <wp:effectExtent b="0" l="0" r="0" t="0"/>
-            <wp:docPr descr="Graf 15 Životní prostředí: složení výdajů (pododdíly)" title="" id="1" name="Picture"/>
-            <a:graphic>
-              <a:graphicData uri="http://schemas.openxmlformats.org/drawingml/2006/picture">
-                <pic:pic>
-                  <pic:nvPicPr>
-                    <pic:cNvPr descr="s_analyza_files/figure-docx/plot-zp-all-1.png" id="0" name="Picture"/>
-                    <pic:cNvPicPr>
-                      <a:picLocks noChangeArrowheads="1" noChangeAspect="1"/>
-                    </pic:cNvPicPr>
-                  </pic:nvPicPr>
-                  <pic:blipFill>
-                    <a:blip r:embed="rId47"/>
-                    <a:stretch>
-                      <a:fillRect/>
-                    </a:stretch>
-                  </pic:blipFill>
-                  <pic:spPr bwMode="auto">
-                    <a:xfrm>
-                      <a:off x="0" y="0"/>
-                      <a:ext cx="5613400" cy="3450860"/>
-                    </a:xfrm>
-                    <a:prstGeom prst="rect">
-                      <a:avLst/>
-                    </a:prstGeom>
-                    <a:noFill/>
-                    <a:ln w="9525">
-                      <a:noFill/>
-                      <a:headEnd/>
-                      <a:tailEnd/>
-                    </a:ln>
-                  </pic:spPr>
-                </pic:pic>
-              </a:graphicData>
-            </a:graphic>
-          </wp:inline>
-        </w:drawing>
-      </w:r>
-      <w:r>
-        <w:t xml:space="preserve"> </w:t>
-      </w:r>
-      <w:r>
-        <w:t xml:space="preserve">V oblasti ochrany ovzduší a klimatu je pak patrný nárůst podílů národních prostředků na kapitálové výdaje v roce 2020; jak ukazuje graf</w:t>
-      </w:r>
-      <w:r>
-        <w:t xml:space="preserve"> </w:t>
-      </w:r>
-      <w:r>
-        <w:t xml:space="preserve">16</w:t>
-      </w:r>
-      <w:r>
-        <w:t xml:space="preserve">, týká se tento nárůst výhradně paragrafu</w:t>
-      </w:r>
-      <w:r>
-        <w:t xml:space="preserve"> </w:t>
-      </w:r>
-      <w:r>
-        <w:rPr>
-          <w:iCs/>
-          <w:i/>
-        </w:rPr>
-        <w:t xml:space="preserve">Změny technologií vytápění</w:t>
-      </w:r>
-      <w:r>
-        <w:t xml:space="preserve">, tedy zřejmě především tzv. kotlíkových dotací.</w:t>
-      </w:r>
-    </w:p>
-    <w:p>
-      <w:pPr>
-        <w:pStyle w:val="BodyText"/>
-      </w:pPr>
-      <w:r>
-        <w:drawing>
-          <wp:inline>
-            <wp:extent cx="5613400" cy="3450860"/>
-            <wp:effectExtent b="0" l="0" r="0" t="0"/>
-            <wp:docPr descr="Graf 16 Ochrana ovzduší a klimatu: složení výdajů podle paragrafů" title="" id="1" name="Picture"/>
-            <a:graphic>
-              <a:graphicData uri="http://schemas.openxmlformats.org/drawingml/2006/picture">
-                <pic:pic>
-                  <pic:nvPicPr>
-                    <pic:cNvPr descr="s_analyza_files/figure-docx/plot-zp-vzduch-1.png" id="0" name="Picture"/>
-                    <pic:cNvPicPr>
-                      <a:picLocks noChangeArrowheads="1" noChangeAspect="1"/>
-                    </pic:cNvPicPr>
-                  </pic:nvPicPr>
-                  <pic:blipFill>
-                    <a:blip r:embed="rId48"/>
-                    <a:stretch>
-                      <a:fillRect/>
-                    </a:stretch>
-                  </pic:blipFill>
-                  <pic:spPr bwMode="auto">
-                    <a:xfrm>
-                      <a:off x="0" y="0"/>
-                      <a:ext cx="5613400" cy="3450860"/>
-                    </a:xfrm>
-                    <a:prstGeom prst="rect">
-                      <a:avLst/>
-                    </a:prstGeom>
-                    <a:noFill/>
-                    <a:ln w="9525">
-                      <a:noFill/>
-                      <a:headEnd/>
-                      <a:tailEnd/>
-                    </a:ln>
-                  </pic:spPr>
-                </pic:pic>
-              </a:graphicData>
-            </a:graphic>
-          </wp:inline>
-        </w:drawing>
-      </w:r>
-      <w:r>
-        <w:t xml:space="preserve"> </w:t>
-      </w:r>
-      <w:r>
-        <w:t xml:space="preserve">Podobně jako u ochrany ovzduší jsou i výdaje v oblasti nakládání s odpady dominantně financovány z ESI fondů, a to napříč jednotlivými paragrafy (viz graf</w:t>
-      </w:r>
-      <w:r>
-        <w:t xml:space="preserve"> </w:t>
-      </w:r>
-      <w:r>
-        <w:t xml:space="preserve">17</w:t>
-      </w:r>
-      <w:r>
-        <w:t xml:space="preserve">).</w:t>
-      </w:r>
-    </w:p>
-    <w:p>
-      <w:pPr>
-        <w:pStyle w:val="BodyText"/>
-      </w:pPr>
-      <w:r>
-        <w:drawing>
-          <wp:inline>
-            <wp:extent cx="5613400" cy="3450860"/>
-            <wp:effectExtent b="0" l="0" r="0" t="0"/>
-            <wp:docPr descr="Graf 17 Nakládání s odpady: složení výdajů podle paragrafů" title="" id="1" name="Picture"/>
-            <a:graphic>
-              <a:graphicData uri="http://schemas.openxmlformats.org/drawingml/2006/picture">
-                <pic:pic>
-                  <pic:nvPicPr>
-                    <pic:cNvPr descr="s_analyza_files/figure-docx/plot-zp-odpady-1.png" id="0" name="Picture"/>
-                    <pic:cNvPicPr>
-                      <a:picLocks noChangeArrowheads="1" noChangeAspect="1"/>
-                    </pic:cNvPicPr>
-                  </pic:nvPicPr>
-                  <pic:blipFill>
-                    <a:blip r:embed="rId49"/>
-                    <a:stretch>
-                      <a:fillRect/>
-                    </a:stretch>
-                  </pic:blipFill>
-                  <pic:spPr bwMode="auto">
-                    <a:xfrm>
-                      <a:off x="0" y="0"/>
-                      <a:ext cx="5613400" cy="3450860"/>
-                    </a:xfrm>
-                    <a:prstGeom prst="rect">
-                      <a:avLst/>
-                    </a:prstGeom>
-                    <a:noFill/>
-                    <a:ln w="9525">
-                      <a:noFill/>
-                      <a:headEnd/>
-                      <a:tailEnd/>
-                    </a:ln>
-                  </pic:spPr>
-                </pic:pic>
-              </a:graphicData>
-            </a:graphic>
-          </wp:inline>
-        </w:drawing>
-      </w:r>
-      <w:r>
-        <w:t xml:space="preserve"> </w:t>
-      </w:r>
-      <w:r>
-        <w:t xml:space="preserve">Rozmanitější je obrázek v oblasti ochrany přírody a krajiny: ve většině paragrafů nejsou ESI fondy významné, tvoří ale téměř veškeré kapitálové výdaje a většinu běžných výdajů v ochraně druhů a stanovišť, též cca třetinu výdajů v paragrafu</w:t>
-      </w:r>
-      <w:r>
-        <w:t xml:space="preserve"> </w:t>
-      </w:r>
-      <w:r>
-        <w:rPr>
-          <w:iCs/>
-          <w:i/>
-        </w:rPr>
-        <w:t xml:space="preserve">Protierozní, protilavinová a protipožádní ochrana</w:t>
-      </w:r>
-      <w:r>
-        <w:t xml:space="preserve">.</w:t>
-      </w:r>
-    </w:p>
-    <w:p>
-      <w:pPr>
-        <w:pStyle w:val="CaptionedFigure"/>
-      </w:pPr>
-      <w:r>
-        <w:drawing>
-          <wp:inline>
-            <wp:extent cx="5613400" cy="3450860"/>
-            <wp:effectExtent b="0" l="0" r="0" t="0"/>
-            <wp:docPr descr="Graf 18 Ochrana přírody a krajiny: složení výdajů podle paragrafů" title="" id="1" name="Picture"/>
-            <a:graphic>
-              <a:graphicData uri="http://schemas.openxmlformats.org/drawingml/2006/picture">
-                <pic:pic>
-                  <pic:nvPicPr>
-                    <pic:cNvPr descr="s_analyza_files/figure-docx/plot-zp-priroda-1.png" id="0" name="Picture"/>
-                    <pic:cNvPicPr>
-                      <a:picLocks noChangeArrowheads="1" noChangeAspect="1"/>
-                    </pic:cNvPicPr>
-                  </pic:nvPicPr>
-                  <pic:blipFill>
-                    <a:blip r:embed="rId50"/>
-                    <a:stretch>
-                      <a:fillRect/>
-                    </a:stretch>
-                  </pic:blipFill>
-                  <pic:spPr bwMode="auto">
-                    <a:xfrm>
-                      <a:off x="0" y="0"/>
-                      <a:ext cx="5613400" cy="3450860"/>
-                    </a:xfrm>
-                    <a:prstGeom prst="rect">
-                      <a:avLst/>
-                    </a:prstGeom>
-                    <a:noFill/>
-                    <a:ln w="9525">
-                      <a:noFill/>
-                      <a:headEnd/>
-                      <a:tailEnd/>
-                    </a:ln>
-                  </pic:spPr>
-                </pic:pic>
-              </a:graphicData>
-            </a:graphic>
-          </wp:inline>
-        </w:drawing>
-      </w:r>
-    </w:p>
-    <w:p>
-      <w:pPr>
-        <w:pStyle w:val="ImageCaption"/>
-      </w:pPr>
-      <w:r>
-        <w:rPr>
-          <w:bCs/>
-          <w:b/>
-        </w:rPr>
-        <w:t xml:space="preserve">Graf 18</w:t>
-      </w:r>
-      <w:r>
-        <w:t xml:space="preserve"> </w:t>
-      </w:r>
-      <w:r>
-        <w:t xml:space="preserve">Ochrana přírody a krajiny: složení výdajů podle paragrafů</w:t>
-      </w:r>
-    </w:p>
-    <w:bookmarkEnd w:id="51"/>
-    <w:bookmarkStart w:id="53" w:name="vodní-hospodářství"/>
-    <w:p>
-      <w:pPr>
-        <w:pStyle w:val="Heading2"/>
-      </w:pPr>
-      <w:r>
-        <w:t xml:space="preserve">Vodní hospodářství</w:t>
-      </w:r>
-    </w:p>
-    <w:p>
-      <w:pPr>
-        <w:pStyle w:val="FirstParagraph"/>
-      </w:pPr>
-      <w:r>
-        <w:t xml:space="preserve">Další oblastí s významnou rolí ESI fondů je vodní hospodářství. Pohled na jednotlivé pododdíly (graf</w:t>
-      </w:r>
-      <w:r>
-        <w:t xml:space="preserve"> </w:t>
-      </w:r>
-      <w:r>
-        <w:t xml:space="preserve">19</w:t>
-      </w:r>
-      <w:r>
-        <w:t xml:space="preserve">) ukazuje, že nejvýznamnější jsou ESI fondy pro kapitálové výdaje dvou největších pododdílů: odvádění a čištění odpadních vod a pitná voda, v oboou případech pododdíly s téměř výhradně kapitálovými výdaji.</w:t>
-      </w:r>
-    </w:p>
-    <w:p>
-      <w:pPr>
-        <w:pStyle w:val="CaptionedFigure"/>
-      </w:pPr>
-      <w:r>
-        <w:drawing>
-          <wp:inline>
-            <wp:extent cx="5613400" cy="3450860"/>
-            <wp:effectExtent b="0" l="0" r="0" t="0"/>
-            <wp:docPr descr="Graf 19 Vodní hospodářství: složení výdajů podle pododdílů" title="" id="1" name="Picture"/>
-            <a:graphic>
-              <a:graphicData uri="http://schemas.openxmlformats.org/drawingml/2006/picture">
-                <pic:pic>
-                  <pic:nvPicPr>
-                    <pic:cNvPr descr="s_analyza_files/figure-docx/plot-vodni-1.png" id="0" name="Picture"/>
-                    <pic:cNvPicPr>
-                      <a:picLocks noChangeArrowheads="1" noChangeAspect="1"/>
-                    </pic:cNvPicPr>
-                  </pic:nvPicPr>
-                  <pic:blipFill>
-                    <a:blip r:embed="rId52"/>
-                    <a:stretch>
-                      <a:fillRect/>
-                    </a:stretch>
-                  </pic:blipFill>
-                  <pic:spPr bwMode="auto">
-                    <a:xfrm>
-                      <a:off x="0" y="0"/>
-                      <a:ext cx="5613400" cy="3450860"/>
-                    </a:xfrm>
-                    <a:prstGeom prst="rect">
-                      <a:avLst/>
-                    </a:prstGeom>
-                    <a:noFill/>
-                    <a:ln w="9525">
-                      <a:noFill/>
-                      <a:headEnd/>
-                      <a:tailEnd/>
-                    </a:ln>
-                  </pic:spPr>
-                </pic:pic>
-              </a:graphicData>
-            </a:graphic>
-          </wp:inline>
-        </w:drawing>
-      </w:r>
-    </w:p>
-    <w:p>
-      <w:pPr>
-        <w:pStyle w:val="ImageCaption"/>
-      </w:pPr>
-      <w:r>
-        <w:rPr>
-          <w:bCs/>
-          <w:b/>
-        </w:rPr>
-        <w:t xml:space="preserve">Graf 19</w:t>
-      </w:r>
-      <w:r>
-        <w:t xml:space="preserve"> </w:t>
-      </w:r>
-      <w:r>
-        <w:t xml:space="preserve">Vodní hospodářství: složení výdajů podle pododdílů</w:t>
-      </w:r>
-    </w:p>
-    <w:bookmarkEnd w:id="53"/>
-    <w:bookmarkStart w:id="54" w:name="doprava"/>
-    <w:p>
-      <w:pPr>
-        <w:pStyle w:val="Heading2"/>
-      </w:pPr>
-      <w:r>
-        <w:t xml:space="preserve">Doprava</w:t>
-      </w:r>
-    </w:p>
-    <w:p>
-      <w:pPr>
-        <w:pStyle w:val="FirstParagraph"/>
-      </w:pPr>
-      <w:r>
-        <w:t xml:space="preserve">V oddílu Doprava bohužel není podrobnější analýza možná, protože téměř veškeré výdaje jsou od roku 2015 vykazovány v pododdílu</w:t>
-      </w:r>
-      <w:r>
-        <w:t xml:space="preserve"> </w:t>
-      </w:r>
-      <w:r>
-        <w:rPr>
-          <w:iCs/>
-          <w:i/>
-        </w:rPr>
-        <w:t xml:space="preserve">Ostatní činnosti a nespecifikované výdaje v dopravě</w:t>
-      </w:r>
-      <w:r>
-        <w:t xml:space="preserve">, takže není patrné ani členění např. na silniční a železniční dopravu.</w:t>
-      </w:r>
-    </w:p>
-    <w:bookmarkEnd w:id="54"/>
-    <w:bookmarkStart w:id="57" w:name="průmysl-stavebnictví-obchod-a-služby"/>
-    <w:p>
-      <w:pPr>
-        <w:pStyle w:val="Heading2"/>
-      </w:pPr>
-      <w:r>
-        <w:t xml:space="preserve">Průmysl, stavebnictví, obchod a služby</w:t>
-      </w:r>
-    </w:p>
-    <w:p>
-      <w:pPr>
-        <w:pStyle w:val="FirstParagraph"/>
-      </w:pPr>
-      <w:r>
-        <w:t xml:space="preserve">Tento oddíl byl dalším, kde byl jednak patrný setrvale vysoký podil ESI fondů, jednak se projevil i vliv pandemie. Nárůst výdajů národních i z ESI fondů je patrný v roce 2020 v pododdíle Ostatní odvětvové a oborové záležitosti, ale také v pododdílu zahrnujícím cestovní ruch, kde stát v roce 2020 vyplácet odvětvově specifické kompenzace. (Opačné skoky v kategoriích „energetiky“ a „správy“ jsou zřejmě artefakt změn ve vykazování; tyto kategorie zahrnují nejspíše výdaje na podporu obnovitelných zdrojů.)</w:t>
-      </w:r>
-    </w:p>
-    <w:p>
-      <w:pPr>
-        <w:pStyle w:val="BodyText"/>
-      </w:pPr>
-      <w:r>
-        <w:drawing>
-          <wp:inline>
-            <wp:extent cx="5613400" cy="3450860"/>
-            <wp:effectExtent b="0" l="0" r="0" t="0"/>
-            <wp:docPr descr="Graf 20 Průmysl: složení výdajů podle pododdílů" title="" id="1" name="Picture"/>
-            <a:graphic>
-              <a:graphicData uri="http://schemas.openxmlformats.org/drawingml/2006/picture">
-                <pic:pic>
-                  <pic:nvPicPr>
-                    <pic:cNvPr descr="s_analyza_files/figure-docx/plot-prumysl-1.png" id="0" name="Picture"/>
-                    <pic:cNvPicPr>
-                      <a:picLocks noChangeArrowheads="1" noChangeAspect="1"/>
-                    </pic:cNvPicPr>
-                  </pic:nvPicPr>
-                  <pic:blipFill>
-                    <a:blip r:embed="rId55"/>
-                    <a:stretch>
-                      <a:fillRect/>
-                    </a:stretch>
-                  </pic:blipFill>
-                  <pic:spPr bwMode="auto">
-                    <a:xfrm>
-                      <a:off x="0" y="0"/>
-                      <a:ext cx="5613400" cy="3450860"/>
-                    </a:xfrm>
-                    <a:prstGeom prst="rect">
-                      <a:avLst/>
-                    </a:prstGeom>
-                    <a:noFill/>
-                    <a:ln w="9525">
-                      <a:noFill/>
-                      <a:headEnd/>
-                      <a:tailEnd/>
-                    </a:ln>
-                  </pic:spPr>
-                </pic:pic>
-              </a:graphicData>
-            </a:graphic>
-          </wp:inline>
-        </w:drawing>
-      </w:r>
-      <w:r>
-        <w:t xml:space="preserve"> </w:t>
-      </w:r>
-      <w:r>
-        <w:t xml:space="preserve">Jak ale ukazuje graf</w:t>
-      </w:r>
-      <w:r>
-        <w:t xml:space="preserve"> </w:t>
-      </w:r>
-      <w:r>
-        <w:t xml:space="preserve">21</w:t>
-      </w:r>
-      <w:r>
-        <w:t xml:space="preserve">, který výdaje zobrazuje po paragrafech, nárůst v celém pododdílu</w:t>
-      </w:r>
-      <w:r>
-        <w:t xml:space="preserve"> </w:t>
-      </w:r>
-      <w:r>
-        <w:rPr>
-          <w:iCs/>
-          <w:i/>
-        </w:rPr>
-        <w:t xml:space="preserve">Ostatní odvětvové a oborové záležitosti</w:t>
-      </w:r>
-      <w:r>
-        <w:t xml:space="preserve"> </w:t>
-      </w:r>
-      <w:r>
-        <w:t xml:space="preserve">je v roce 2020 tažen národními výdaji v paragrafu</w:t>
-      </w:r>
-      <w:r>
-        <w:t xml:space="preserve"> </w:t>
-      </w:r>
-      <w:r>
-        <w:rPr>
-          <w:iCs/>
-          <w:i/>
-        </w:rPr>
-        <w:t xml:space="preserve">Podpora podnikání a inovací</w:t>
-      </w:r>
-      <w:r>
-        <w:t xml:space="preserve">, kde zřejmě hrály roli některé kompenzační programy; nárůst ESI fondů v paragrafu</w:t>
-      </w:r>
-      <w:r>
-        <w:t xml:space="preserve"> </w:t>
-      </w:r>
-      <w:r>
-        <w:rPr>
-          <w:iCs/>
-          <w:i/>
-        </w:rPr>
-        <w:t xml:space="preserve">Opatření ke zvýšení konkurenceschopnosti</w:t>
-      </w:r>
-      <w:r>
-        <w:t xml:space="preserve"> </w:t>
-      </w:r>
-      <w:r>
-        <w:t xml:space="preserve">je spíše součástí cyklu programového období.</w:t>
-      </w:r>
-    </w:p>
-    <w:p>
-      <w:pPr>
-        <w:pStyle w:val="CaptionedFigure"/>
-      </w:pPr>
-      <w:r>
-        <w:drawing>
-          <wp:inline>
-            <wp:extent cx="5613400" cy="3450860"/>
-            <wp:effectExtent b="0" l="0" r="0" t="0"/>
-            <wp:docPr descr="Graf 21 Ostatní odvětvové záležitosti: složení výdajů podle paragrafů" title="" id="1" name="Picture"/>
-            <a:graphic>
-              <a:graphicData uri="http://schemas.openxmlformats.org/drawingml/2006/picture">
-                <pic:pic>
-                  <pic:nvPicPr>
-                    <pic:cNvPr descr="s_analyza_files/figure-docx/plot-prumysl-ostatni-1.png" id="0" name="Picture"/>
-                    <pic:cNvPicPr>
-                      <a:picLocks noChangeArrowheads="1" noChangeAspect="1"/>
-                    </pic:cNvPicPr>
-                  </pic:nvPicPr>
-                  <pic:blipFill>
-                    <a:blip r:embed="rId56"/>
-                    <a:stretch>
-                      <a:fillRect/>
-                    </a:stretch>
-                  </pic:blipFill>
-                  <pic:spPr bwMode="auto">
-                    <a:xfrm>
-                      <a:off x="0" y="0"/>
-                      <a:ext cx="5613400" cy="3450860"/>
-                    </a:xfrm>
-                    <a:prstGeom prst="rect">
-                      <a:avLst/>
-                    </a:prstGeom>
-                    <a:noFill/>
-                    <a:ln w="9525">
-                      <a:noFill/>
-                      <a:headEnd/>
-                      <a:tailEnd/>
-                    </a:ln>
-                  </pic:spPr>
-                </pic:pic>
-              </a:graphicData>
-            </a:graphic>
-          </wp:inline>
-        </w:drawing>
-      </w:r>
-    </w:p>
-    <w:p>
-      <w:pPr>
-        <w:pStyle w:val="ImageCaption"/>
-      </w:pPr>
-      <w:r>
-        <w:rPr>
-          <w:bCs/>
-          <w:b/>
-        </w:rPr>
-        <w:t xml:space="preserve">Graf 21</w:t>
-      </w:r>
-      <w:r>
-        <w:t xml:space="preserve"> </w:t>
-      </w:r>
-      <w:r>
-        <w:t xml:space="preserve">Ostatní odvětvové záležitosti: složení výdajů podle paragrafů</w:t>
-      </w:r>
-    </w:p>
-    <w:bookmarkEnd w:id="57"/>
-    <w:bookmarkStart w:id="60" w:name="politika-zaměstnanosti"/>
-    <w:p>
-      <w:pPr>
-        <w:pStyle w:val="Heading2"/>
-      </w:pPr>
-      <w:r>
-        <w:t xml:space="preserve">Politika zaměstnanosti</w:t>
-      </w:r>
-    </w:p>
-    <w:p>
-      <w:pPr>
-        <w:pStyle w:val="FirstParagraph"/>
-      </w:pPr>
-      <w:r>
-        <w:t xml:space="preserve">Naopak v politice zaměstnanosti ESI fondy hrály výraznější roli v reakci veřejných výdajů v kontextu pandemie Covid-19. V grafu</w:t>
-      </w:r>
-      <w:r>
-        <w:t xml:space="preserve"> </w:t>
-      </w:r>
-      <w:r>
-        <w:t xml:space="preserve">22</w:t>
-      </w:r>
-      <w:r>
-        <w:t xml:space="preserve"> </w:t>
-      </w:r>
-      <w:r>
-        <w:t xml:space="preserve">je patrný nárůst národních i ESIF prostředků na běžné výdaje v pododdíle Aktivní politika zaměstnanost v roce 2020, který odráží mj. program Antivirus.</w:t>
-      </w:r>
-    </w:p>
-    <w:p>
-      <w:pPr>
-        <w:pStyle w:val="BodyText"/>
-      </w:pPr>
-      <w:r>
-        <w:drawing>
-          <wp:inline>
-            <wp:extent cx="5613400" cy="3450860"/>
-            <wp:effectExtent b="0" l="0" r="0" t="0"/>
-            <wp:docPr descr="Graf 22 Politika zaměstnanost: složení výdajů podle pododdílů" title="" id="1" name="Picture"/>
-            <a:graphic>
-              <a:graphicData uri="http://schemas.openxmlformats.org/drawingml/2006/picture">
-                <pic:pic>
-                  <pic:nvPicPr>
-                    <pic:cNvPr descr="s_analyza_files/figure-docx/plot-zam-1.png" id="0" name="Picture"/>
-                    <pic:cNvPicPr>
-                      <a:picLocks noChangeArrowheads="1" noChangeAspect="1"/>
-                    </pic:cNvPicPr>
-                  </pic:nvPicPr>
-                  <pic:blipFill>
-                    <a:blip r:embed="rId58"/>
-                    <a:stretch>
-                      <a:fillRect/>
-                    </a:stretch>
-                  </pic:blipFill>
-                  <pic:spPr bwMode="auto">
-                    <a:xfrm>
-                      <a:off x="0" y="0"/>
-                      <a:ext cx="5613400" cy="3450860"/>
-                    </a:xfrm>
-                    <a:prstGeom prst="rect">
-                      <a:avLst/>
-                    </a:prstGeom>
-                    <a:noFill/>
-                    <a:ln w="9525">
-                      <a:noFill/>
-                      <a:headEnd/>
-                      <a:tailEnd/>
-                    </a:ln>
-                  </pic:spPr>
-                </pic:pic>
-              </a:graphicData>
-            </a:graphic>
-          </wp:inline>
-        </w:drawing>
-      </w:r>
-      <w:r>
-        <w:t xml:space="preserve"> </w:t>
-      </w:r>
-      <w:r>
-        <w:t xml:space="preserve">Detailnější graf</w:t>
-      </w:r>
-      <w:r>
-        <w:t xml:space="preserve"> </w:t>
-      </w:r>
-      <w:r>
-        <w:t xml:space="preserve">23</w:t>
-      </w:r>
-      <w:r>
-        <w:t xml:space="preserve"> </w:t>
-      </w:r>
-      <w:r>
-        <w:t xml:space="preserve">pak ukazuje, že zatímco cílené programy v roce 2020 výrazně vzrostly i s pomocí ESI fondů, dlouhodobě klesá objem výdajů na společensky prospěšná pracovní místa a veřejně prospěšné práce - veřejné politiky v minulosti dominantně financované z ESI fondů.</w:t>
-      </w:r>
-    </w:p>
-    <w:p>
-      <w:pPr>
-        <w:pStyle w:val="CaptionedFigure"/>
-      </w:pPr>
-      <w:r>
-        <w:drawing>
-          <wp:inline>
-            <wp:extent cx="5613400" cy="3450860"/>
-            <wp:effectExtent b="0" l="0" r="0" t="0"/>
-            <wp:docPr descr="Graf 23 Aktivní politika zaměstnanosti: složení výdajů podle paragrafů" title="" id="1" name="Picture"/>
-            <a:graphic>
-              <a:graphicData uri="http://schemas.openxmlformats.org/drawingml/2006/picture">
-                <pic:pic>
-                  <pic:nvPicPr>
-                    <pic:cNvPr descr="s_analyza_files/figure-docx/plot-zam-apz-1.png" id="0" name="Picture"/>
-                    <pic:cNvPicPr>
-                      <a:picLocks noChangeArrowheads="1" noChangeAspect="1"/>
-                    </pic:cNvPicPr>
-                  </pic:nvPicPr>
-                  <pic:blipFill>
-                    <a:blip r:embed="rId59"/>
-                    <a:stretch>
-                      <a:fillRect/>
-                    </a:stretch>
-                  </pic:blipFill>
-                  <pic:spPr bwMode="auto">
-                    <a:xfrm>
-                      <a:off x="0" y="0"/>
-                      <a:ext cx="5613400" cy="3450860"/>
-                    </a:xfrm>
-                    <a:prstGeom prst="rect">
-                      <a:avLst/>
-                    </a:prstGeom>
-                    <a:noFill/>
-                    <a:ln w="9525">
-                      <a:noFill/>
-                      <a:headEnd/>
-                      <a:tailEnd/>
-                    </a:ln>
-                  </pic:spPr>
-                </pic:pic>
-              </a:graphicData>
-            </a:graphic>
-          </wp:inline>
-        </w:drawing>
-      </w:r>
-    </w:p>
-    <w:p>
-      <w:pPr>
-        <w:pStyle w:val="ImageCaption"/>
-      </w:pPr>
-      <w:r>
-        <w:rPr>
-          <w:bCs/>
-          <w:b/>
-        </w:rPr>
-        <w:t xml:space="preserve">Graf 23</w:t>
-      </w:r>
-      <w:r>
-        <w:t xml:space="preserve"> </w:t>
-      </w:r>
-      <w:r>
-        <w:t xml:space="preserve">Aktivní politika zaměstnanosti: složení výdajů podle paragrafů</w:t>
-      </w:r>
-    </w:p>
-    <w:bookmarkEnd w:id="60"/>
-    <w:bookmarkEnd w:id="61"/>
-    <w:bookmarkStart w:id="62" w:name="závěrem-náměty-na-další-výzkum"/>
-    <w:p>
-      <w:pPr>
-        <w:pStyle w:val="Heading1"/>
-      </w:pPr>
-      <w:r>
-        <w:t xml:space="preserve">Závěrem: náměty na další výzkum</w:t>
-      </w:r>
-    </w:p>
-    <w:p>
-      <w:pPr>
-        <w:pStyle w:val="FirstParagraph"/>
-      </w:pPr>
-      <w:r>
-        <w:t xml:space="preserve">Tato analýza představuje pouze první, základní přehled o roli ESI fondů ve veřejných výdajích.</w:t>
-      </w:r>
-      <w:r>
-        <w:t xml:space="preserve"> </w:t>
-      </w:r>
-      <w:r>
-        <w:t xml:space="preserve">Přímo či nepřímo dostupná data nabízejí možnost detailnějšího a sofistikovanějšího zkoumání role ESI fondů.</w:t>
-      </w:r>
-      <w:r>
-        <w:t xml:space="preserve"> </w:t>
-      </w:r>
-      <w:r>
-        <w:t xml:space="preserve">Příkladem může být celá oblast samospráv, pro kterou pravděpodobně lze podíly ESI fondů na příjmech a výdajích z veřejných dat dovodit, byť bohužel data o samosprávách a státních fondech nejsou dostupné ve stejném detailu jako pro státní rozpočet.</w:t>
-      </w:r>
-    </w:p>
-    <w:p>
-      <w:pPr>
-        <w:pStyle w:val="BodyText"/>
-      </w:pPr>
-      <w:r>
-        <w:t xml:space="preserve">Zahrnutí samospráv a státních fondů by umožnilo celkový pohled na veřejné výdaje, popř. veřejné investice.</w:t>
-      </w:r>
-    </w:p>
-    <w:p>
-      <w:pPr>
-        <w:pStyle w:val="BodyText"/>
-      </w:pPr>
-      <w:r>
-        <w:t xml:space="preserve">Na úrovni jednotlivých samospráv pak vyvstává množství otázek ohledně role ESI fondů v rozpočtech různých typů obcí, regionů, tedy ve vztahu k regionálnímu rozvoji.</w:t>
-      </w:r>
-    </w:p>
-    <w:p>
-      <w:pPr>
-        <w:pStyle w:val="BodyText"/>
-      </w:pPr>
-      <w:r>
-        <w:t xml:space="preserve">Stejně tak může být pro některé oblasti veřejných politik nebo pro porozumění fungování nástrojů veřejných financí zajímavé analyzovat roli ESI fondů ve fiskálních vztazích státního rozpočtu a rozpočtů samospráv.</w:t>
-      </w:r>
-    </w:p>
-    <w:p>
-      <w:pPr>
-        <w:pStyle w:val="BodyText"/>
-      </w:pPr>
-      <w:r>
-        <w:t xml:space="preserve">V této analýze jsme také nevyužívali tzv. druhové třídění rozpočtu, které by umožnilo porozumět různým typům výdajů, např. personálním nebo veřejným zakázkám.</w:t>
-      </w:r>
-    </w:p>
-    <w:bookmarkEnd w:id="62"/>
-    <w:bookmarkStart w:id="85" w:name="přílohy"/>
-    <w:p>
-      <w:pPr>
-        <w:pStyle w:val="Heading1"/>
-      </w:pPr>
-      <w:r>
-        <w:t xml:space="preserve">Přílohy</w:t>
-      </w:r>
-    </w:p>
-    <w:bookmarkStart w:id="73" w:name="studie2017"/>
-    <w:p>
-      <w:pPr>
-        <w:pStyle w:val="Heading2"/>
-      </w:pPr>
-      <w:r>
-        <w:t xml:space="preserve">Příloha 1: Výpočty pro podmnožinu výdajů podle studie z roku 2017</w:t>
-      </w:r>
-    </w:p>
-    <w:bookmarkStart w:id="67" w:name="celkové-výdaje"/>
-    <w:p>
-      <w:pPr>
-        <w:pStyle w:val="Heading3"/>
-      </w:pPr>
-      <w:r>
-        <w:t xml:space="preserve">Celkové výdaje</w:t>
-      </w:r>
-    </w:p>
-    <w:bookmarkStart w:id="64" w:name="absolutně"/>
-    <w:p>
-      <w:pPr>
-        <w:pStyle w:val="Heading4"/>
-      </w:pPr>
-      <w:r>
-        <w:t xml:space="preserve">Absolutně</w:t>
-      </w:r>
-    </w:p>
-    <w:p>
-      <w:pPr>
-        <w:pStyle w:val="FirstParagraph"/>
-      </w:pPr>
-      <w:r>
-        <w:drawing>
-          <wp:inline>
-            <wp:extent cx="5613400" cy="3450860"/>
-            <wp:effectExtent b="0" l="0" r="0" t="0"/>
-            <wp:docPr descr="" title="" id="1" name="Picture"/>
-            <a:graphic>
-              <a:graphicData uri="http://schemas.openxmlformats.org/drawingml/2006/picture">
-                <pic:pic>
-                  <pic:nvPicPr>
-                    <pic:cNvPr descr="s_analyza_files/figure-docx/plot-abs-hlousek-1.png" id="0" name="Picture"/>
-                    <pic:cNvPicPr>
-                      <a:picLocks noChangeArrowheads="1" noChangeAspect="1"/>
-                    </pic:cNvPicPr>
-                  </pic:nvPicPr>
-                  <pic:blipFill>
-                    <a:blip r:embed="rId63"/>
-                    <a:stretch>
-                      <a:fillRect/>
-                    </a:stretch>
-                  </pic:blipFill>
-                  <pic:spPr bwMode="auto">
-                    <a:xfrm>
-                      <a:off x="0" y="0"/>
-                      <a:ext cx="5613400" cy="3450860"/>
-                    </a:xfrm>
-                    <a:prstGeom prst="rect">
-                      <a:avLst/>
-                    </a:prstGeom>
-                    <a:noFill/>
-                    <a:ln w="9525">
-                      <a:noFill/>
-                      <a:headEnd/>
-                      <a:tailEnd/>
-                    </a:ln>
-                  </pic:spPr>
-                </pic:pic>
-              </a:graphicData>
-            </a:graphic>
-          </wp:inline>
-        </w:drawing>
-      </w:r>
-    </w:p>
-    <w:bookmarkEnd w:id="64"/>
-    <w:bookmarkStart w:id="66" w:name="podíl-esif"/>
-    <w:p>
-      <w:pPr>
-        <w:pStyle w:val="Heading4"/>
-      </w:pPr>
-      <w:r>
-        <w:t xml:space="preserve">Podíl ESIF</w:t>
-      </w:r>
-    </w:p>
-    <w:p>
-      <w:pPr>
-        <w:pStyle w:val="FirstParagraph"/>
-      </w:pPr>
-      <w:r>
-        <w:drawing>
-          <wp:inline>
-            <wp:extent cx="5613400" cy="3450860"/>
-            <wp:effectExtent b="0" l="0" r="0" t="0"/>
-            <wp:docPr descr="" title="" id="1" name="Picture"/>
-            <a:graphic>
-              <a:graphicData uri="http://schemas.openxmlformats.org/drawingml/2006/picture">
-                <pic:pic>
-                  <pic:nvPicPr>
-                    <pic:cNvPr descr="s_analyza_files/figure-docx/plot-podil-hlousek-1.png" id="0" name="Picture"/>
-                    <pic:cNvPicPr>
-                      <a:picLocks noChangeArrowheads="1" noChangeAspect="1"/>
-                    </pic:cNvPicPr>
-                  </pic:nvPicPr>
-                  <pic:blipFill>
-                    <a:blip r:embed="rId65"/>
-                    <a:stretch>
-                      <a:fillRect/>
-                    </a:stretch>
-                  </pic:blipFill>
-                  <pic:spPr bwMode="auto">
-                    <a:xfrm>
-                      <a:off x="0" y="0"/>
-                      <a:ext cx="5613400" cy="3450860"/>
-                    </a:xfrm>
-                    <a:prstGeom prst="rect">
-                      <a:avLst/>
-                    </a:prstGeom>
-                    <a:noFill/>
-                    <a:ln w="9525">
-                      <a:noFill/>
-                      <a:headEnd/>
-                      <a:tailEnd/>
-                    </a:ln>
-                  </pic:spPr>
-                </pic:pic>
-              </a:graphicData>
-            </a:graphic>
-          </wp:inline>
-        </w:drawing>
-      </w:r>
-    </w:p>
-    <w:bookmarkEnd w:id="66"/>
-    <w:bookmarkEnd w:id="67"/>
-    <w:bookmarkStart w:id="72" w:name="běžné-a-kapitálové"/>
-    <w:p>
-      <w:pPr>
-        <w:pStyle w:val="Heading3"/>
-      </w:pPr>
-      <w:r>
-        <w:t xml:space="preserve">Běžné a kapitálové</w:t>
-      </w:r>
-    </w:p>
-    <w:bookmarkStart w:id="69" w:name="absolutně-1"/>
-    <w:p>
-      <w:pPr>
-        <w:pStyle w:val="Heading4"/>
-      </w:pPr>
-      <w:r>
-        <w:t xml:space="preserve">Absolutně</w:t>
-      </w:r>
-    </w:p>
-    <w:p>
-      <w:pPr>
-        <w:pStyle w:val="FirstParagraph"/>
-      </w:pPr>
-      <w:r>
-        <w:drawing>
-          <wp:inline>
-            <wp:extent cx="5613400" cy="3450860"/>
-            <wp:effectExtent b="0" l="0" r="0" t="0"/>
-            <wp:docPr descr="" title="" id="1" name="Picture"/>
-            <a:graphic>
-              <a:graphicData uri="http://schemas.openxmlformats.org/drawingml/2006/picture">
-                <pic:pic>
-                  <pic:nvPicPr>
-                    <pic:cNvPr descr="s_analyza_files/figure-docx/plot-bezkap-abs-hlousek-1.png" id="0" name="Picture"/>
+                    <pic:cNvPr descr="s_analyza_files/figure-docx/plot-bydleni-pododdil-1.png" id="70" name="Picture"/>
                     <pic:cNvPicPr>
                       <a:picLocks noChangeArrowheads="1" noChangeAspect="1"/>
                     </pic:cNvPicPr>
@@ -3238,37 +2096,157 @@
         </w:drawing>
       </w:r>
     </w:p>
-    <w:bookmarkEnd w:id="69"/>
-    <w:bookmarkStart w:id="71" w:name="podíl-esif-1"/>
-    <w:p>
-      <w:pPr>
-        <w:pStyle w:val="Heading4"/>
-      </w:pPr>
-      <w:r>
-        <w:t xml:space="preserve">Podíl ESIF</w:t>
-      </w:r>
-    </w:p>
-    <w:p>
-      <w:pPr>
-        <w:pStyle w:val="FirstParagraph"/>
+    <w:p>
+      <w:pPr>
+        <w:pStyle w:val="ImageCaption"/>
+      </w:pPr>
+      <w:r>
+        <w:rPr>
+          <w:bCs/>
+          <w:b/>
+        </w:rPr>
+        <w:t xml:space="preserve">Graf 13</w:t>
+      </w:r>
+      <w:r>
+        <w:t xml:space="preserve"> </w:t>
+      </w:r>
+      <w:r>
+        <w:t xml:space="preserve">Bydlení, komunální služby a územní rozvoj: výdaje podle ESIF a třídy</w:t>
+      </w:r>
+    </w:p>
+    <w:p>
+      <w:pPr>
+        <w:pStyle w:val="BodyText"/>
+      </w:pPr>
+      <w:r>
+        <w:t xml:space="preserve">Podobně úroveň paragrafu (graf</w:t>
+      </w:r>
+      <w:r>
+        <w:t xml:space="preserve"> </w:t>
+      </w:r>
+      <w:r>
+        <w:t xml:space="preserve">14</w:t>
+      </w:r>
+      <w:r>
+        <w:t xml:space="preserve"> </w:t>
+      </w:r>
+      <w:r>
+        <w:t xml:space="preserve">naznačuje, že velká část výdajů byla v minulosti vykazována v nesprávném nebo přinejmenším obsahově překvapivém paragrafu „Mezinárodní spolupráce“.</w:t>
+      </w:r>
+    </w:p>
+    <w:p>
+      <w:pPr>
+        <w:pStyle w:val="CaptionedFigure"/>
       </w:pPr>
       <w:r>
         <w:drawing>
           <wp:inline>
-            <wp:extent cx="5613400" cy="3450860"/>
+            <wp:extent cx="5613400" cy="4313575"/>
             <wp:effectExtent b="0" l="0" r="0" t="0"/>
-            <wp:docPr descr="" title="" id="1" name="Picture"/>
+            <wp:docPr descr="Graf 14 Bydlení, komunální služby a územní rozvoj: výdaje podle ESIF a paragrafu" title="" id="72" name="Picture"/>
             <a:graphic>
               <a:graphicData uri="http://schemas.openxmlformats.org/drawingml/2006/picture">
                 <pic:pic>
                   <pic:nvPicPr>
-                    <pic:cNvPr descr="s_analyza_files/figure-docx/plot-bezkap-podil-hlousek-1.png" id="0" name="Picture"/>
+                    <pic:cNvPr descr="s_analyza_files/figure-docx/plot-bydleni-paragraf-1.png" id="73" name="Picture"/>
                     <pic:cNvPicPr>
                       <a:picLocks noChangeArrowheads="1" noChangeAspect="1"/>
                     </pic:cNvPicPr>
                   </pic:nvPicPr>
                   <pic:blipFill>
-                    <a:blip r:embed="rId70"/>
+                    <a:blip r:embed="rId71"/>
+                    <a:stretch>
+                      <a:fillRect/>
+                    </a:stretch>
+                  </pic:blipFill>
+                  <pic:spPr bwMode="auto">
+                    <a:xfrm>
+                      <a:off x="0" y="0"/>
+                      <a:ext cx="5613400" cy="4313575"/>
+                    </a:xfrm>
+                    <a:prstGeom prst="rect">
+                      <a:avLst/>
+                    </a:prstGeom>
+                    <a:noFill/>
+                    <a:ln w="9525">
+                      <a:noFill/>
+                      <a:headEnd/>
+                      <a:tailEnd/>
+                    </a:ln>
+                  </pic:spPr>
+                </pic:pic>
+              </a:graphicData>
+            </a:graphic>
+          </wp:inline>
+        </w:drawing>
+      </w:r>
+    </w:p>
+    <w:p>
+      <w:pPr>
+        <w:pStyle w:val="ImageCaption"/>
+      </w:pPr>
+      <w:r>
+        <w:rPr>
+          <w:bCs/>
+          <w:b/>
+        </w:rPr>
+        <w:t xml:space="preserve">Graf 14</w:t>
+      </w:r>
+      <w:r>
+        <w:t xml:space="preserve"> </w:t>
+      </w:r>
+      <w:r>
+        <w:t xml:space="preserve">Bydlení, komunální služby a územní rozvoj: výdaje podle ESIF a paragrafu</w:t>
+      </w:r>
+    </w:p>
+    <w:bookmarkEnd w:id="74"/>
+    <w:bookmarkStart w:id="87" w:name="životní-prostředí-a-související"/>
+    <w:p>
+      <w:pPr>
+        <w:pStyle w:val="Heading2"/>
+      </w:pPr>
+      <w:r>
+        <w:t xml:space="preserve">Životní prostředí a související</w:t>
+      </w:r>
+    </w:p>
+    <w:p>
+      <w:pPr>
+        <w:pStyle w:val="FirstParagraph"/>
+      </w:pPr>
+      <w:r>
+        <w:t xml:space="preserve">V oblasti životního prostředí rozpad na jemnější úroveň (graf</w:t>
+      </w:r>
+      <w:r>
+        <w:t xml:space="preserve"> </w:t>
+      </w:r>
+      <w:r>
+        <w:t xml:space="preserve">15</w:t>
+      </w:r>
+      <w:r>
+        <w:t xml:space="preserve">) ukazuje na silnou roli ESI fondů ve většině objemově výrazných pododdílů. Téměř výhradně ESI fondy pokrývají výdaje na oblast nakládání s odpady a ochranu ovzduší a klimatu, výraznou roli pak hrají i v ochraně přírody a krajiny.</w:t>
+      </w:r>
+    </w:p>
+    <w:p>
+      <w:pPr>
+        <w:pStyle w:val="BodyText"/>
+      </w:pPr>
+      <w:r>
+        <w:drawing>
+          <wp:inline>
+            <wp:extent cx="5613400" cy="3450860"/>
+            <wp:effectExtent b="0" l="0" r="0" t="0"/>
+            <wp:docPr descr="Graf 15 Životní prostředí: složení výdajů (pododdíly)" title="" id="76" name="Picture"/>
+            <a:graphic>
+              <a:graphicData uri="http://schemas.openxmlformats.org/drawingml/2006/picture">
+                <pic:pic>
+                  <pic:nvPicPr>
+                    <pic:cNvPr descr="s_analyza_files/figure-docx/plot-zp-all-1.png" id="77" name="Picture"/>
+                    <pic:cNvPicPr>
+                      <a:picLocks noChangeArrowheads="1" noChangeAspect="1"/>
+                    </pic:cNvPicPr>
+                  </pic:nvPicPr>
+                  <pic:blipFill>
+                    <a:blip r:embed="rId75"/>
                     <a:stretch>
                       <a:fillRect/>
                     </a:stretch>
@@ -3294,20 +2272,1042 @@
           </wp:inline>
         </w:drawing>
       </w:r>
-    </w:p>
-    <w:bookmarkEnd w:id="71"/>
-    <w:bookmarkEnd w:id="72"/>
-    <w:bookmarkEnd w:id="73"/>
-    <w:bookmarkStart w:id="84" w:name="data"/>
+      <w:r>
+        <w:t xml:space="preserve"> </w:t>
+      </w:r>
+      <w:r>
+        <w:t xml:space="preserve">V oblasti ochrany ovzduší a klimatu je pak patrný nárůst podílů národních prostředků na kapitálové výdaje v roce 2020; jak ukazuje graf</w:t>
+      </w:r>
+      <w:r>
+        <w:t xml:space="preserve"> </w:t>
+      </w:r>
+      <w:r>
+        <w:t xml:space="preserve">16</w:t>
+      </w:r>
+      <w:r>
+        <w:t xml:space="preserve">, týká se tento nárůst výhradně paragrafu</w:t>
+      </w:r>
+      <w:r>
+        <w:t xml:space="preserve"> </w:t>
+      </w:r>
+      <w:r>
+        <w:rPr>
+          <w:iCs/>
+          <w:i/>
+        </w:rPr>
+        <w:t xml:space="preserve">Změny technologií vytápění</w:t>
+      </w:r>
+      <w:r>
+        <w:t xml:space="preserve">, tedy zřejmě především tzv. kotlíkových dotací.</w:t>
+      </w:r>
+    </w:p>
+    <w:p>
+      <w:pPr>
+        <w:pStyle w:val="BodyText"/>
+      </w:pPr>
+      <w:r>
+        <w:drawing>
+          <wp:inline>
+            <wp:extent cx="5613400" cy="3450860"/>
+            <wp:effectExtent b="0" l="0" r="0" t="0"/>
+            <wp:docPr descr="Graf 16 Ochrana ovzduší a klimatu: složení výdajů podle paragrafů" title="" id="79" name="Picture"/>
+            <a:graphic>
+              <a:graphicData uri="http://schemas.openxmlformats.org/drawingml/2006/picture">
+                <pic:pic>
+                  <pic:nvPicPr>
+                    <pic:cNvPr descr="s_analyza_files/figure-docx/plot-zp-vzduch-1.png" id="80" name="Picture"/>
+                    <pic:cNvPicPr>
+                      <a:picLocks noChangeArrowheads="1" noChangeAspect="1"/>
+                    </pic:cNvPicPr>
+                  </pic:nvPicPr>
+                  <pic:blipFill>
+                    <a:blip r:embed="rId78"/>
+                    <a:stretch>
+                      <a:fillRect/>
+                    </a:stretch>
+                  </pic:blipFill>
+                  <pic:spPr bwMode="auto">
+                    <a:xfrm>
+                      <a:off x="0" y="0"/>
+                      <a:ext cx="5613400" cy="3450860"/>
+                    </a:xfrm>
+                    <a:prstGeom prst="rect">
+                      <a:avLst/>
+                    </a:prstGeom>
+                    <a:noFill/>
+                    <a:ln w="9525">
+                      <a:noFill/>
+                      <a:headEnd/>
+                      <a:tailEnd/>
+                    </a:ln>
+                  </pic:spPr>
+                </pic:pic>
+              </a:graphicData>
+            </a:graphic>
+          </wp:inline>
+        </w:drawing>
+      </w:r>
+      <w:r>
+        <w:t xml:space="preserve"> </w:t>
+      </w:r>
+      <w:r>
+        <w:t xml:space="preserve">Podobně jako u ochrany ovzduší jsou i výdaje v oblasti nakládání s odpady dominantně financovány z ESI fondů, a to napříč jednotlivými paragrafy (viz graf</w:t>
+      </w:r>
+      <w:r>
+        <w:t xml:space="preserve"> </w:t>
+      </w:r>
+      <w:r>
+        <w:t xml:space="preserve">17</w:t>
+      </w:r>
+      <w:r>
+        <w:t xml:space="preserve">).</w:t>
+      </w:r>
+    </w:p>
+    <w:p>
+      <w:pPr>
+        <w:pStyle w:val="BodyText"/>
+      </w:pPr>
+      <w:r>
+        <w:drawing>
+          <wp:inline>
+            <wp:extent cx="5613400" cy="3450860"/>
+            <wp:effectExtent b="0" l="0" r="0" t="0"/>
+            <wp:docPr descr="Graf 17 Nakládání s odpady: složení výdajů podle paragrafů" title="" id="82" name="Picture"/>
+            <a:graphic>
+              <a:graphicData uri="http://schemas.openxmlformats.org/drawingml/2006/picture">
+                <pic:pic>
+                  <pic:nvPicPr>
+                    <pic:cNvPr descr="s_analyza_files/figure-docx/plot-zp-odpady-1.png" id="83" name="Picture"/>
+                    <pic:cNvPicPr>
+                      <a:picLocks noChangeArrowheads="1" noChangeAspect="1"/>
+                    </pic:cNvPicPr>
+                  </pic:nvPicPr>
+                  <pic:blipFill>
+                    <a:blip r:embed="rId81"/>
+                    <a:stretch>
+                      <a:fillRect/>
+                    </a:stretch>
+                  </pic:blipFill>
+                  <pic:spPr bwMode="auto">
+                    <a:xfrm>
+                      <a:off x="0" y="0"/>
+                      <a:ext cx="5613400" cy="3450860"/>
+                    </a:xfrm>
+                    <a:prstGeom prst="rect">
+                      <a:avLst/>
+                    </a:prstGeom>
+                    <a:noFill/>
+                    <a:ln w="9525">
+                      <a:noFill/>
+                      <a:headEnd/>
+                      <a:tailEnd/>
+                    </a:ln>
+                  </pic:spPr>
+                </pic:pic>
+              </a:graphicData>
+            </a:graphic>
+          </wp:inline>
+        </w:drawing>
+      </w:r>
+      <w:r>
+        <w:t xml:space="preserve"> </w:t>
+      </w:r>
+      <w:r>
+        <w:t xml:space="preserve">Rozmanitější je obrázek v oblasti ochrany přírody a krajiny: ve většině paragrafů nejsou ESI fondy významné, tvoří ale téměř veškeré kapitálové výdaje a většinu běžných výdajů v ochraně druhů a stanovišť, též cca třetinu výdajů v paragrafu</w:t>
+      </w:r>
+      <w:r>
+        <w:t xml:space="preserve"> </w:t>
+      </w:r>
+      <w:r>
+        <w:rPr>
+          <w:iCs/>
+          <w:i/>
+        </w:rPr>
+        <w:t xml:space="preserve">Protierozní, protilavinová a protipožádní ochrana</w:t>
+      </w:r>
+      <w:r>
+        <w:t xml:space="preserve">.</w:t>
+      </w:r>
+    </w:p>
+    <w:p>
+      <w:pPr>
+        <w:pStyle w:val="CaptionedFigure"/>
+      </w:pPr>
+      <w:r>
+        <w:drawing>
+          <wp:inline>
+            <wp:extent cx="5613400" cy="3450860"/>
+            <wp:effectExtent b="0" l="0" r="0" t="0"/>
+            <wp:docPr descr="Graf 18 Ochrana přírody a krajiny: složení výdajů podle paragrafů" title="" id="85" name="Picture"/>
+            <a:graphic>
+              <a:graphicData uri="http://schemas.openxmlformats.org/drawingml/2006/picture">
+                <pic:pic>
+                  <pic:nvPicPr>
+                    <pic:cNvPr descr="s_analyza_files/figure-docx/plot-zp-priroda-1.png" id="86" name="Picture"/>
+                    <pic:cNvPicPr>
+                      <a:picLocks noChangeArrowheads="1" noChangeAspect="1"/>
+                    </pic:cNvPicPr>
+                  </pic:nvPicPr>
+                  <pic:blipFill>
+                    <a:blip r:embed="rId84"/>
+                    <a:stretch>
+                      <a:fillRect/>
+                    </a:stretch>
+                  </pic:blipFill>
+                  <pic:spPr bwMode="auto">
+                    <a:xfrm>
+                      <a:off x="0" y="0"/>
+                      <a:ext cx="5613400" cy="3450860"/>
+                    </a:xfrm>
+                    <a:prstGeom prst="rect">
+                      <a:avLst/>
+                    </a:prstGeom>
+                    <a:noFill/>
+                    <a:ln w="9525">
+                      <a:noFill/>
+                      <a:headEnd/>
+                      <a:tailEnd/>
+                    </a:ln>
+                  </pic:spPr>
+                </pic:pic>
+              </a:graphicData>
+            </a:graphic>
+          </wp:inline>
+        </w:drawing>
+      </w:r>
+    </w:p>
+    <w:p>
+      <w:pPr>
+        <w:pStyle w:val="ImageCaption"/>
+      </w:pPr>
+      <w:r>
+        <w:rPr>
+          <w:bCs/>
+          <w:b/>
+        </w:rPr>
+        <w:t xml:space="preserve">Graf 18</w:t>
+      </w:r>
+      <w:r>
+        <w:t xml:space="preserve"> </w:t>
+      </w:r>
+      <w:r>
+        <w:t xml:space="preserve">Ochrana přírody a krajiny: složení výdajů podle paragrafů</w:t>
+      </w:r>
+    </w:p>
+    <w:bookmarkEnd w:id="87"/>
+    <w:bookmarkStart w:id="91" w:name="vodní-hospodářství"/>
     <w:p>
       <w:pPr>
         <w:pStyle w:val="Heading2"/>
       </w:pPr>
       <w:r>
+        <w:t xml:space="preserve">Vodní hospodářství</w:t>
+      </w:r>
+    </w:p>
+    <w:p>
+      <w:pPr>
+        <w:pStyle w:val="FirstParagraph"/>
+      </w:pPr>
+      <w:r>
+        <w:t xml:space="preserve">Další oblastí s významnou rolí ESI fondů je vodní hospodářství. Pohled na jednotlivé pododdíly (graf</w:t>
+      </w:r>
+      <w:r>
+        <w:t xml:space="preserve"> </w:t>
+      </w:r>
+      <w:r>
+        <w:t xml:space="preserve">19</w:t>
+      </w:r>
+      <w:r>
+        <w:t xml:space="preserve">) ukazuje, že nejvýznamnější jsou ESI fondy pro kapitálové výdaje dvou největších pododdílů: odvádění a čištění odpadních vod a pitná voda, v oboou případech pododdíly s téměř výhradně kapitálovými výdaji.</w:t>
+      </w:r>
+    </w:p>
+    <w:p>
+      <w:pPr>
+        <w:pStyle w:val="CaptionedFigure"/>
+      </w:pPr>
+      <w:r>
+        <w:drawing>
+          <wp:inline>
+            <wp:extent cx="5613400" cy="3450860"/>
+            <wp:effectExtent b="0" l="0" r="0" t="0"/>
+            <wp:docPr descr="Graf 19 Vodní hospodářství: složení výdajů podle pododdílů" title="" id="89" name="Picture"/>
+            <a:graphic>
+              <a:graphicData uri="http://schemas.openxmlformats.org/drawingml/2006/picture">
+                <pic:pic>
+                  <pic:nvPicPr>
+                    <pic:cNvPr descr="s_analyza_files/figure-docx/plot-vodni-1.png" id="90" name="Picture"/>
+                    <pic:cNvPicPr>
+                      <a:picLocks noChangeArrowheads="1" noChangeAspect="1"/>
+                    </pic:cNvPicPr>
+                  </pic:nvPicPr>
+                  <pic:blipFill>
+                    <a:blip r:embed="rId88"/>
+                    <a:stretch>
+                      <a:fillRect/>
+                    </a:stretch>
+                  </pic:blipFill>
+                  <pic:spPr bwMode="auto">
+                    <a:xfrm>
+                      <a:off x="0" y="0"/>
+                      <a:ext cx="5613400" cy="3450860"/>
+                    </a:xfrm>
+                    <a:prstGeom prst="rect">
+                      <a:avLst/>
+                    </a:prstGeom>
+                    <a:noFill/>
+                    <a:ln w="9525">
+                      <a:noFill/>
+                      <a:headEnd/>
+                      <a:tailEnd/>
+                    </a:ln>
+                  </pic:spPr>
+                </pic:pic>
+              </a:graphicData>
+            </a:graphic>
+          </wp:inline>
+        </w:drawing>
+      </w:r>
+    </w:p>
+    <w:p>
+      <w:pPr>
+        <w:pStyle w:val="ImageCaption"/>
+      </w:pPr>
+      <w:r>
+        <w:rPr>
+          <w:bCs/>
+          <w:b/>
+        </w:rPr>
+        <w:t xml:space="preserve">Graf 19</w:t>
+      </w:r>
+      <w:r>
+        <w:t xml:space="preserve"> </w:t>
+      </w:r>
+      <w:r>
+        <w:t xml:space="preserve">Vodní hospodářství: složení výdajů podle pododdílů</w:t>
+      </w:r>
+    </w:p>
+    <w:bookmarkEnd w:id="91"/>
+    <w:bookmarkStart w:id="92" w:name="doprava"/>
+    <w:p>
+      <w:pPr>
+        <w:pStyle w:val="Heading2"/>
+      </w:pPr>
+      <w:r>
+        <w:t xml:space="preserve">Doprava</w:t>
+      </w:r>
+    </w:p>
+    <w:p>
+      <w:pPr>
+        <w:pStyle w:val="FirstParagraph"/>
+      </w:pPr>
+      <w:r>
+        <w:t xml:space="preserve">V oddílu Doprava bohužel není podrobnější analýza možná, protože téměř veškeré výdaje jsou od roku 2015 vykazovány v pododdílu</w:t>
+      </w:r>
+      <w:r>
+        <w:t xml:space="preserve"> </w:t>
+      </w:r>
+      <w:r>
+        <w:rPr>
+          <w:iCs/>
+          <w:i/>
+        </w:rPr>
+        <w:t xml:space="preserve">Ostatní činnosti a nespecifikované výdaje v dopravě</w:t>
+      </w:r>
+      <w:r>
+        <w:t xml:space="preserve">, takže není patrné ani členění např. na silniční a železniční dopravu.</w:t>
+      </w:r>
+    </w:p>
+    <w:bookmarkEnd w:id="92"/>
+    <w:bookmarkStart w:id="99" w:name="průmysl-stavebnictví-obchod-a-služby"/>
+    <w:p>
+      <w:pPr>
+        <w:pStyle w:val="Heading2"/>
+      </w:pPr>
+      <w:r>
+        <w:t xml:space="preserve">Průmysl, stavebnictví, obchod a služby</w:t>
+      </w:r>
+    </w:p>
+    <w:p>
+      <w:pPr>
+        <w:pStyle w:val="FirstParagraph"/>
+      </w:pPr>
+      <w:r>
+        <w:t xml:space="preserve">Tento oddíl byl dalším, kde byl jednak patrný setrvale vysoký podil ESI fondů, jednak se projevil i vliv pandemie. Nárůst výdajů národních i z ESI fondů je patrný v roce 2020 v pododdíle Ostatní odvětvové a oborové záležitosti, ale také v pododdílu zahrnujícím cestovní ruch, kde stát v roce 2020 vyplácet odvětvově specifické kompenzace. (Opačné skoky v kategoriích „energetiky“ a „správy“ jsou zřejmě artefakt změn ve vykazování; tyto kategorie zahrnují nejspíše výdaje na podporu obnovitelných zdrojů.)</w:t>
+      </w:r>
+    </w:p>
+    <w:p>
+      <w:pPr>
+        <w:pStyle w:val="BodyText"/>
+      </w:pPr>
+      <w:r>
+        <w:drawing>
+          <wp:inline>
+            <wp:extent cx="5613400" cy="3450860"/>
+            <wp:effectExtent b="0" l="0" r="0" t="0"/>
+            <wp:docPr descr="Graf 20 Průmysl: složení výdajů podle pododdílů" title="" id="94" name="Picture"/>
+            <a:graphic>
+              <a:graphicData uri="http://schemas.openxmlformats.org/drawingml/2006/picture">
+                <pic:pic>
+                  <pic:nvPicPr>
+                    <pic:cNvPr descr="s_analyza_files/figure-docx/plot-prumysl-1.png" id="95" name="Picture"/>
+                    <pic:cNvPicPr>
+                      <a:picLocks noChangeArrowheads="1" noChangeAspect="1"/>
+                    </pic:cNvPicPr>
+                  </pic:nvPicPr>
+                  <pic:blipFill>
+                    <a:blip r:embed="rId93"/>
+                    <a:stretch>
+                      <a:fillRect/>
+                    </a:stretch>
+                  </pic:blipFill>
+                  <pic:spPr bwMode="auto">
+                    <a:xfrm>
+                      <a:off x="0" y="0"/>
+                      <a:ext cx="5613400" cy="3450860"/>
+                    </a:xfrm>
+                    <a:prstGeom prst="rect">
+                      <a:avLst/>
+                    </a:prstGeom>
+                    <a:noFill/>
+                    <a:ln w="9525">
+                      <a:noFill/>
+                      <a:headEnd/>
+                      <a:tailEnd/>
+                    </a:ln>
+                  </pic:spPr>
+                </pic:pic>
+              </a:graphicData>
+            </a:graphic>
+          </wp:inline>
+        </w:drawing>
+      </w:r>
+      <w:r>
+        <w:t xml:space="preserve"> </w:t>
+      </w:r>
+      <w:r>
+        <w:t xml:space="preserve">Jak ale ukazuje graf</w:t>
+      </w:r>
+      <w:r>
+        <w:t xml:space="preserve"> </w:t>
+      </w:r>
+      <w:r>
+        <w:t xml:space="preserve">21</w:t>
+      </w:r>
+      <w:r>
+        <w:t xml:space="preserve">, který výdaje zobrazuje po paragrafech, nárůst v celém pododdílu</w:t>
+      </w:r>
+      <w:r>
+        <w:t xml:space="preserve"> </w:t>
+      </w:r>
+      <w:r>
+        <w:rPr>
+          <w:iCs/>
+          <w:i/>
+        </w:rPr>
+        <w:t xml:space="preserve">Ostatní odvětvové a oborové záležitosti</w:t>
+      </w:r>
+      <w:r>
+        <w:t xml:space="preserve"> </w:t>
+      </w:r>
+      <w:r>
+        <w:t xml:space="preserve">je v roce 2020 tažen národními výdaji v paragrafu</w:t>
+      </w:r>
+      <w:r>
+        <w:t xml:space="preserve"> </w:t>
+      </w:r>
+      <w:r>
+        <w:rPr>
+          <w:iCs/>
+          <w:i/>
+        </w:rPr>
+        <w:t xml:space="preserve">Podpora podnikání a inovací</w:t>
+      </w:r>
+      <w:r>
+        <w:t xml:space="preserve">, kde zřejmě hrály roli některé kompenzační programy; nárůst ESI fondů v paragrafu</w:t>
+      </w:r>
+      <w:r>
+        <w:t xml:space="preserve"> </w:t>
+      </w:r>
+      <w:r>
+        <w:rPr>
+          <w:iCs/>
+          <w:i/>
+        </w:rPr>
+        <w:t xml:space="preserve">Opatření ke zvýšení konkurenceschopnosti</w:t>
+      </w:r>
+      <w:r>
+        <w:t xml:space="preserve"> </w:t>
+      </w:r>
+      <w:r>
+        <w:t xml:space="preserve">je spíše součástí cyklu programového období.</w:t>
+      </w:r>
+    </w:p>
+    <w:p>
+      <w:pPr>
+        <w:pStyle w:val="CaptionedFigure"/>
+      </w:pPr>
+      <w:r>
+        <w:drawing>
+          <wp:inline>
+            <wp:extent cx="5613400" cy="3450860"/>
+            <wp:effectExtent b="0" l="0" r="0" t="0"/>
+            <wp:docPr descr="Graf 21 Ostatní odvětvové záležitosti: složení výdajů podle paragrafů" title="" id="97" name="Picture"/>
+            <a:graphic>
+              <a:graphicData uri="http://schemas.openxmlformats.org/drawingml/2006/picture">
+                <pic:pic>
+                  <pic:nvPicPr>
+                    <pic:cNvPr descr="s_analyza_files/figure-docx/plot-prumysl-ostatni-1.png" id="98" name="Picture"/>
+                    <pic:cNvPicPr>
+                      <a:picLocks noChangeArrowheads="1" noChangeAspect="1"/>
+                    </pic:cNvPicPr>
+                  </pic:nvPicPr>
+                  <pic:blipFill>
+                    <a:blip r:embed="rId96"/>
+                    <a:stretch>
+                      <a:fillRect/>
+                    </a:stretch>
+                  </pic:blipFill>
+                  <pic:spPr bwMode="auto">
+                    <a:xfrm>
+                      <a:off x="0" y="0"/>
+                      <a:ext cx="5613400" cy="3450860"/>
+                    </a:xfrm>
+                    <a:prstGeom prst="rect">
+                      <a:avLst/>
+                    </a:prstGeom>
+                    <a:noFill/>
+                    <a:ln w="9525">
+                      <a:noFill/>
+                      <a:headEnd/>
+                      <a:tailEnd/>
+                    </a:ln>
+                  </pic:spPr>
+                </pic:pic>
+              </a:graphicData>
+            </a:graphic>
+          </wp:inline>
+        </w:drawing>
+      </w:r>
+    </w:p>
+    <w:p>
+      <w:pPr>
+        <w:pStyle w:val="ImageCaption"/>
+      </w:pPr>
+      <w:r>
+        <w:rPr>
+          <w:bCs/>
+          <w:b/>
+        </w:rPr>
+        <w:t xml:space="preserve">Graf 21</w:t>
+      </w:r>
+      <w:r>
+        <w:t xml:space="preserve"> </w:t>
+      </w:r>
+      <w:r>
+        <w:t xml:space="preserve">Ostatní odvětvové záležitosti: složení výdajů podle paragrafů</w:t>
+      </w:r>
+    </w:p>
+    <w:bookmarkEnd w:id="99"/>
+    <w:bookmarkStart w:id="106" w:name="politika-zaměstnanosti"/>
+    <w:p>
+      <w:pPr>
+        <w:pStyle w:val="Heading2"/>
+      </w:pPr>
+      <w:r>
+        <w:t xml:space="preserve">Politika zaměstnanosti</w:t>
+      </w:r>
+    </w:p>
+    <w:p>
+      <w:pPr>
+        <w:pStyle w:val="FirstParagraph"/>
+      </w:pPr>
+      <w:r>
+        <w:t xml:space="preserve">Naopak v politice zaměstnanosti ESI fondy hrály výraznější roli v reakci veřejných výdajů v kontextu pandemie Covid-19. V grafu</w:t>
+      </w:r>
+      <w:r>
+        <w:t xml:space="preserve"> </w:t>
+      </w:r>
+      <w:r>
+        <w:t xml:space="preserve">22</w:t>
+      </w:r>
+      <w:r>
+        <w:t xml:space="preserve"> </w:t>
+      </w:r>
+      <w:r>
+        <w:t xml:space="preserve">je patrný nárůst národních i ESIF prostředků na běžné výdaje v pododdíle Aktivní politika zaměstnanost v roce 2020, který odráží mj. program Antivirus.</w:t>
+      </w:r>
+    </w:p>
+    <w:p>
+      <w:pPr>
+        <w:pStyle w:val="BodyText"/>
+      </w:pPr>
+      <w:r>
+        <w:drawing>
+          <wp:inline>
+            <wp:extent cx="5613400" cy="3450860"/>
+            <wp:effectExtent b="0" l="0" r="0" t="0"/>
+            <wp:docPr descr="Graf 22 Politika zaměstnanost: složení výdajů podle pododdílů" title="" id="101" name="Picture"/>
+            <a:graphic>
+              <a:graphicData uri="http://schemas.openxmlformats.org/drawingml/2006/picture">
+                <pic:pic>
+                  <pic:nvPicPr>
+                    <pic:cNvPr descr="s_analyza_files/figure-docx/plot-zam-1.png" id="102" name="Picture"/>
+                    <pic:cNvPicPr>
+                      <a:picLocks noChangeArrowheads="1" noChangeAspect="1"/>
+                    </pic:cNvPicPr>
+                  </pic:nvPicPr>
+                  <pic:blipFill>
+                    <a:blip r:embed="rId100"/>
+                    <a:stretch>
+                      <a:fillRect/>
+                    </a:stretch>
+                  </pic:blipFill>
+                  <pic:spPr bwMode="auto">
+                    <a:xfrm>
+                      <a:off x="0" y="0"/>
+                      <a:ext cx="5613400" cy="3450860"/>
+                    </a:xfrm>
+                    <a:prstGeom prst="rect">
+                      <a:avLst/>
+                    </a:prstGeom>
+                    <a:noFill/>
+                    <a:ln w="9525">
+                      <a:noFill/>
+                      <a:headEnd/>
+                      <a:tailEnd/>
+                    </a:ln>
+                  </pic:spPr>
+                </pic:pic>
+              </a:graphicData>
+            </a:graphic>
+          </wp:inline>
+        </w:drawing>
+      </w:r>
+      <w:r>
+        <w:t xml:space="preserve"> </w:t>
+      </w:r>
+      <w:r>
+        <w:t xml:space="preserve">Detailnější graf</w:t>
+      </w:r>
+      <w:r>
+        <w:t xml:space="preserve"> </w:t>
+      </w:r>
+      <w:r>
+        <w:t xml:space="preserve">23</w:t>
+      </w:r>
+      <w:r>
+        <w:t xml:space="preserve"> </w:t>
+      </w:r>
+      <w:r>
+        <w:t xml:space="preserve">pak ukazuje, že zatímco cílené programy v roce 2020 výrazně vzrostly i s pomocí ESI fondů, dlouhodobě klesá objem výdajů na společensky prospěšná pracovní místa a veřejně prospěšné práce - veřejné politiky v minulosti dominantně financované z ESI fondů.</w:t>
+      </w:r>
+    </w:p>
+    <w:p>
+      <w:pPr>
+        <w:pStyle w:val="CaptionedFigure"/>
+      </w:pPr>
+      <w:r>
+        <w:drawing>
+          <wp:inline>
+            <wp:extent cx="5613400" cy="3450860"/>
+            <wp:effectExtent b="0" l="0" r="0" t="0"/>
+            <wp:docPr descr="Graf 23 Aktivní politika zaměstnanosti: složení výdajů podle paragrafů" title="" id="104" name="Picture"/>
+            <a:graphic>
+              <a:graphicData uri="http://schemas.openxmlformats.org/drawingml/2006/picture">
+                <pic:pic>
+                  <pic:nvPicPr>
+                    <pic:cNvPr descr="s_analyza_files/figure-docx/plot-zam-apz-1.png" id="105" name="Picture"/>
+                    <pic:cNvPicPr>
+                      <a:picLocks noChangeArrowheads="1" noChangeAspect="1"/>
+                    </pic:cNvPicPr>
+                  </pic:nvPicPr>
+                  <pic:blipFill>
+                    <a:blip r:embed="rId103"/>
+                    <a:stretch>
+                      <a:fillRect/>
+                    </a:stretch>
+                  </pic:blipFill>
+                  <pic:spPr bwMode="auto">
+                    <a:xfrm>
+                      <a:off x="0" y="0"/>
+                      <a:ext cx="5613400" cy="3450860"/>
+                    </a:xfrm>
+                    <a:prstGeom prst="rect">
+                      <a:avLst/>
+                    </a:prstGeom>
+                    <a:noFill/>
+                    <a:ln w="9525">
+                      <a:noFill/>
+                      <a:headEnd/>
+                      <a:tailEnd/>
+                    </a:ln>
+                  </pic:spPr>
+                </pic:pic>
+              </a:graphicData>
+            </a:graphic>
+          </wp:inline>
+        </w:drawing>
+      </w:r>
+    </w:p>
+    <w:p>
+      <w:pPr>
+        <w:pStyle w:val="ImageCaption"/>
+      </w:pPr>
+      <w:r>
+        <w:rPr>
+          <w:bCs/>
+          <w:b/>
+        </w:rPr>
+        <w:t xml:space="preserve">Graf 23</w:t>
+      </w:r>
+      <w:r>
+        <w:t xml:space="preserve"> </w:t>
+      </w:r>
+      <w:r>
+        <w:t xml:space="preserve">Aktivní politika zaměstnanosti: složení výdajů podle paragrafů</w:t>
+      </w:r>
+    </w:p>
+    <w:bookmarkEnd w:id="106"/>
+    <w:bookmarkEnd w:id="107"/>
+    <w:bookmarkStart w:id="108" w:name="závěrem-náměty-na-další-výzkum"/>
+    <w:p>
+      <w:pPr>
+        <w:pStyle w:val="Heading1"/>
+      </w:pPr>
+      <w:r>
+        <w:t xml:space="preserve">Závěrem: náměty na další výzkum</w:t>
+      </w:r>
+    </w:p>
+    <w:p>
+      <w:pPr>
+        <w:pStyle w:val="FirstParagraph"/>
+      </w:pPr>
+      <w:r>
+        <w:t xml:space="preserve">Tato analýza představuje pouze první, základní přehled o roli ESI fondů ve veřejných výdajích.</w:t>
+      </w:r>
+      <w:r>
+        <w:t xml:space="preserve"> </w:t>
+      </w:r>
+      <w:r>
+        <w:t xml:space="preserve">Přímo či nepřímo dostupná data nabízejí možnost detailnějšího a sofistikovanějšího zkoumání role ESI fondů.</w:t>
+      </w:r>
+      <w:r>
+        <w:t xml:space="preserve"> </w:t>
+      </w:r>
+      <w:r>
+        <w:t xml:space="preserve">Příkladem může být celá oblast samospráv, pro kterou pravděpodobně lze podíly ESI fondů na příjmech a výdajích z veřejných dat dovodit, byť bohužel data o samosprávách a státních fondech nejsou dostupné ve stejném detailu jako pro státní rozpočet.</w:t>
+      </w:r>
+    </w:p>
+    <w:p>
+      <w:pPr>
+        <w:pStyle w:val="BodyText"/>
+      </w:pPr>
+      <w:r>
+        <w:t xml:space="preserve">Zahrnutí samospráv a státních fondů by umožnilo celkový pohled na veřejné výdaje, popř. veřejné investice.</w:t>
+      </w:r>
+    </w:p>
+    <w:p>
+      <w:pPr>
+        <w:pStyle w:val="BodyText"/>
+      </w:pPr>
+      <w:r>
+        <w:t xml:space="preserve">Na úrovni jednotlivých samospráv pak vyvstává množství otázek ohledně role ESI fondů v rozpočtech různých typů obcí, regionů, tedy ve vztahu k regionálnímu rozvoji.</w:t>
+      </w:r>
+    </w:p>
+    <w:p>
+      <w:pPr>
+        <w:pStyle w:val="BodyText"/>
+      </w:pPr>
+      <w:r>
+        <w:t xml:space="preserve">Stejně tak může být pro některé oblasti veřejných politik nebo pro porozumění fungování nástrojů veřejných financí zajímavé analyzovat roli ESI fondů ve fiskálních vztazích státního rozpočtu a rozpočtů samospráv.</w:t>
+      </w:r>
+    </w:p>
+    <w:p>
+      <w:pPr>
+        <w:pStyle w:val="BodyText"/>
+      </w:pPr>
+      <w:r>
+        <w:t xml:space="preserve">V této analýze jsme také nevyužívali tzv. druhové třídění rozpočtu, které by umožnilo porozumět různým typům výdajů, např. personálním nebo veřejným zakázkám.</w:t>
+      </w:r>
+    </w:p>
+    <w:bookmarkEnd w:id="108"/>
+    <w:bookmarkStart w:id="139" w:name="přílohy"/>
+    <w:p>
+      <w:pPr>
+        <w:pStyle w:val="Heading1"/>
+      </w:pPr>
+      <w:r>
+        <w:t xml:space="preserve">Přílohy</w:t>
+      </w:r>
+    </w:p>
+    <w:bookmarkStart w:id="127" w:name="studie2017"/>
+    <w:p>
+      <w:pPr>
+        <w:pStyle w:val="Heading2"/>
+      </w:pPr>
+      <w:r>
+        <w:t xml:space="preserve">Příloha 1: Výpočty pro podmnožinu výdajů podle studie z roku 2017</w:t>
+      </w:r>
+    </w:p>
+    <w:bookmarkStart w:id="117" w:name="celkové-výdaje"/>
+    <w:p>
+      <w:pPr>
+        <w:pStyle w:val="Heading3"/>
+      </w:pPr>
+      <w:r>
+        <w:t xml:space="preserve">Celkové výdaje</w:t>
+      </w:r>
+    </w:p>
+    <w:bookmarkStart w:id="112" w:name="absolutně"/>
+    <w:p>
+      <w:pPr>
+        <w:pStyle w:val="Heading4"/>
+      </w:pPr>
+      <w:r>
+        <w:t xml:space="preserve">Absolutně</w:t>
+      </w:r>
+    </w:p>
+    <w:p>
+      <w:pPr>
+        <w:pStyle w:val="FirstParagraph"/>
+      </w:pPr>
+      <w:r>
+        <w:drawing>
+          <wp:inline>
+            <wp:extent cx="5613400" cy="3450860"/>
+            <wp:effectExtent b="0" l="0" r="0" t="0"/>
+            <wp:docPr descr="" title="" id="110" name="Picture"/>
+            <a:graphic>
+              <a:graphicData uri="http://schemas.openxmlformats.org/drawingml/2006/picture">
+                <pic:pic>
+                  <pic:nvPicPr>
+                    <pic:cNvPr descr="s_analyza_files/figure-docx/plot-abs-hlousek-1.png" id="111" name="Picture"/>
+                    <pic:cNvPicPr>
+                      <a:picLocks noChangeArrowheads="1" noChangeAspect="1"/>
+                    </pic:cNvPicPr>
+                  </pic:nvPicPr>
+                  <pic:blipFill>
+                    <a:blip r:embed="rId109"/>
+                    <a:stretch>
+                      <a:fillRect/>
+                    </a:stretch>
+                  </pic:blipFill>
+                  <pic:spPr bwMode="auto">
+                    <a:xfrm>
+                      <a:off x="0" y="0"/>
+                      <a:ext cx="5613400" cy="3450860"/>
+                    </a:xfrm>
+                    <a:prstGeom prst="rect">
+                      <a:avLst/>
+                    </a:prstGeom>
+                    <a:noFill/>
+                    <a:ln w="9525">
+                      <a:noFill/>
+                      <a:headEnd/>
+                      <a:tailEnd/>
+                    </a:ln>
+                  </pic:spPr>
+                </pic:pic>
+              </a:graphicData>
+            </a:graphic>
+          </wp:inline>
+        </w:drawing>
+      </w:r>
+    </w:p>
+    <w:bookmarkEnd w:id="112"/>
+    <w:bookmarkStart w:id="116" w:name="podíl-esif"/>
+    <w:p>
+      <w:pPr>
+        <w:pStyle w:val="Heading4"/>
+      </w:pPr>
+      <w:r>
+        <w:t xml:space="preserve">Podíl ESIF</w:t>
+      </w:r>
+    </w:p>
+    <w:p>
+      <w:pPr>
+        <w:pStyle w:val="FirstParagraph"/>
+      </w:pPr>
+      <w:r>
+        <w:drawing>
+          <wp:inline>
+            <wp:extent cx="5613400" cy="3450860"/>
+            <wp:effectExtent b="0" l="0" r="0" t="0"/>
+            <wp:docPr descr="" title="" id="114" name="Picture"/>
+            <a:graphic>
+              <a:graphicData uri="http://schemas.openxmlformats.org/drawingml/2006/picture">
+                <pic:pic>
+                  <pic:nvPicPr>
+                    <pic:cNvPr descr="s_analyza_files/figure-docx/plot-podil-hlousek-1.png" id="115" name="Picture"/>
+                    <pic:cNvPicPr>
+                      <a:picLocks noChangeArrowheads="1" noChangeAspect="1"/>
+                    </pic:cNvPicPr>
+                  </pic:nvPicPr>
+                  <pic:blipFill>
+                    <a:blip r:embed="rId113"/>
+                    <a:stretch>
+                      <a:fillRect/>
+                    </a:stretch>
+                  </pic:blipFill>
+                  <pic:spPr bwMode="auto">
+                    <a:xfrm>
+                      <a:off x="0" y="0"/>
+                      <a:ext cx="5613400" cy="3450860"/>
+                    </a:xfrm>
+                    <a:prstGeom prst="rect">
+                      <a:avLst/>
+                    </a:prstGeom>
+                    <a:noFill/>
+                    <a:ln w="9525">
+                      <a:noFill/>
+                      <a:headEnd/>
+                      <a:tailEnd/>
+                    </a:ln>
+                  </pic:spPr>
+                </pic:pic>
+              </a:graphicData>
+            </a:graphic>
+          </wp:inline>
+        </w:drawing>
+      </w:r>
+    </w:p>
+    <w:bookmarkEnd w:id="116"/>
+    <w:bookmarkEnd w:id="117"/>
+    <w:bookmarkStart w:id="126" w:name="běžné-a-kapitálové"/>
+    <w:p>
+      <w:pPr>
+        <w:pStyle w:val="Heading3"/>
+      </w:pPr>
+      <w:r>
+        <w:t xml:space="preserve">Běžné a kapitálové</w:t>
+      </w:r>
+    </w:p>
+    <w:bookmarkStart w:id="121" w:name="absolutně-1"/>
+    <w:p>
+      <w:pPr>
+        <w:pStyle w:val="Heading4"/>
+      </w:pPr>
+      <w:r>
+        <w:t xml:space="preserve">Absolutně</w:t>
+      </w:r>
+    </w:p>
+    <w:p>
+      <w:pPr>
+        <w:pStyle w:val="FirstParagraph"/>
+      </w:pPr>
+      <w:r>
+        <w:drawing>
+          <wp:inline>
+            <wp:extent cx="5613400" cy="3450860"/>
+            <wp:effectExtent b="0" l="0" r="0" t="0"/>
+            <wp:docPr descr="" title="" id="119" name="Picture"/>
+            <a:graphic>
+              <a:graphicData uri="http://schemas.openxmlformats.org/drawingml/2006/picture">
+                <pic:pic>
+                  <pic:nvPicPr>
+                    <pic:cNvPr descr="s_analyza_files/figure-docx/plot-bezkap-abs-hlousek-1.png" id="120" name="Picture"/>
+                    <pic:cNvPicPr>
+                      <a:picLocks noChangeArrowheads="1" noChangeAspect="1"/>
+                    </pic:cNvPicPr>
+                  </pic:nvPicPr>
+                  <pic:blipFill>
+                    <a:blip r:embed="rId118"/>
+                    <a:stretch>
+                      <a:fillRect/>
+                    </a:stretch>
+                  </pic:blipFill>
+                  <pic:spPr bwMode="auto">
+                    <a:xfrm>
+                      <a:off x="0" y="0"/>
+                      <a:ext cx="5613400" cy="3450860"/>
+                    </a:xfrm>
+                    <a:prstGeom prst="rect">
+                      <a:avLst/>
+                    </a:prstGeom>
+                    <a:noFill/>
+                    <a:ln w="9525">
+                      <a:noFill/>
+                      <a:headEnd/>
+                      <a:tailEnd/>
+                    </a:ln>
+                  </pic:spPr>
+                </pic:pic>
+              </a:graphicData>
+            </a:graphic>
+          </wp:inline>
+        </w:drawing>
+      </w:r>
+    </w:p>
+    <w:bookmarkEnd w:id="121"/>
+    <w:bookmarkStart w:id="125" w:name="podíl-esif-1"/>
+    <w:p>
+      <w:pPr>
+        <w:pStyle w:val="Heading4"/>
+      </w:pPr>
+      <w:r>
+        <w:t xml:space="preserve">Podíl ESIF</w:t>
+      </w:r>
+    </w:p>
+    <w:p>
+      <w:pPr>
+        <w:pStyle w:val="FirstParagraph"/>
+      </w:pPr>
+      <w:r>
+        <w:drawing>
+          <wp:inline>
+            <wp:extent cx="5613400" cy="3450860"/>
+            <wp:effectExtent b="0" l="0" r="0" t="0"/>
+            <wp:docPr descr="" title="" id="123" name="Picture"/>
+            <a:graphic>
+              <a:graphicData uri="http://schemas.openxmlformats.org/drawingml/2006/picture">
+                <pic:pic>
+                  <pic:nvPicPr>
+                    <pic:cNvPr descr="s_analyza_files/figure-docx/plot-bezkap-podil-hlousek-1.png" id="124" name="Picture"/>
+                    <pic:cNvPicPr>
+                      <a:picLocks noChangeArrowheads="1" noChangeAspect="1"/>
+                    </pic:cNvPicPr>
+                  </pic:nvPicPr>
+                  <pic:blipFill>
+                    <a:blip r:embed="rId122"/>
+                    <a:stretch>
+                      <a:fillRect/>
+                    </a:stretch>
+                  </pic:blipFill>
+                  <pic:spPr bwMode="auto">
+                    <a:xfrm>
+                      <a:off x="0" y="0"/>
+                      <a:ext cx="5613400" cy="3450860"/>
+                    </a:xfrm>
+                    <a:prstGeom prst="rect">
+                      <a:avLst/>
+                    </a:prstGeom>
+                    <a:noFill/>
+                    <a:ln w="9525">
+                      <a:noFill/>
+                      <a:headEnd/>
+                      <a:tailEnd/>
+                    </a:ln>
+                  </pic:spPr>
+                </pic:pic>
+              </a:graphicData>
+            </a:graphic>
+          </wp:inline>
+        </w:drawing>
+      </w:r>
+    </w:p>
+    <w:bookmarkEnd w:id="125"/>
+    <w:bookmarkEnd w:id="126"/>
+    <w:bookmarkEnd w:id="127"/>
+    <w:bookmarkStart w:id="138" w:name="data"/>
+    <w:p>
+      <w:pPr>
+        <w:pStyle w:val="Heading2"/>
+      </w:pPr>
+      <w:r>
         <w:t xml:space="preserve">Příloha 2: Využitá data a jejich omezení</w:t>
       </w:r>
     </w:p>
-    <w:bookmarkStart w:id="74" w:name="zdroje-dat"/>
+    <w:bookmarkStart w:id="128" w:name="zdroje-dat"/>
     <w:p>
       <w:pPr>
         <w:pStyle w:val="Heading3"/>
@@ -3356,8 +3356,8 @@
         <w:t xml:space="preserve">, konkrétně otevřené datové sady o plnění rozpočtů tzv. ústředně řízených organizacích, které dohromady odpovídají hranicím státního rozpočtu.</w:t>
       </w:r>
     </w:p>
-    <w:bookmarkEnd w:id="74"/>
-    <w:bookmarkStart w:id="77" w:name="zpracování-dat-a-analýzy"/>
+    <w:bookmarkEnd w:id="128"/>
+    <w:bookmarkStart w:id="131" w:name="zpracování-dat-a-analýzy"/>
     <w:p>
       <w:pPr>
         <w:pStyle w:val="Heading3"/>
@@ -3428,7 +3428,7 @@
       <w:r>
         <w:t xml:space="preserve"> </w:t>
       </w:r>
-      <w:hyperlink r:id="rId75">
+      <w:hyperlink r:id="rId129">
         <w:r>
           <w:rPr>
             <w:rStyle w:val="Hyperlink"/>
@@ -3442,7 +3442,7 @@
       <w:r>
         <w:t xml:space="preserve"> </w:t>
       </w:r>
-      <w:hyperlink r:id="rId76">
+      <w:hyperlink r:id="rId130">
         <w:r>
           <w:rPr>
             <w:rStyle w:val="Hyperlink"/>
@@ -3474,8 +3474,8 @@
         <w:t xml:space="preserve">.</w:t>
       </w:r>
     </w:p>
-    <w:bookmarkEnd w:id="77"/>
-    <w:bookmarkStart w:id="81" w:name="X783e7634508d0d5cc5b543e5052885918516e25"/>
+    <w:bookmarkEnd w:id="131"/>
+    <w:bookmarkStart w:id="135" w:name="X783e7634508d0d5cc5b543e5052885918516e25"/>
     <w:p>
       <w:pPr>
         <w:pStyle w:val="Heading3"/>
@@ -3484,7 +3484,7 @@
         <w:t xml:space="preserve">Jak rozpočtová data zachycují veřejné finance</w:t>
       </w:r>
     </w:p>
-    <w:bookmarkStart w:id="78" w:name="záběr"/>
+    <w:bookmarkStart w:id="132" w:name="záběr"/>
     <w:p>
       <w:pPr>
         <w:pStyle w:val="Heading4"/>
@@ -3597,8 +3597,8 @@
         <w:t xml:space="preserve">Pracujeme s konsolidovanými výdaji, takže součet všech výdajů v našich datech odpovídá výdajům státního rozpočtu. V našich datech tedy jsou např. transfery státu obcím.</w:t>
       </w:r>
     </w:p>
-    <w:bookmarkEnd w:id="78"/>
-    <w:bookmarkStart w:id="79" w:name="členění-jaký-detail-můžeme-znát"/>
+    <w:bookmarkEnd w:id="132"/>
+    <w:bookmarkStart w:id="133" w:name="členění-jaký-detail-můžeme-znát"/>
     <w:p>
       <w:pPr>
         <w:pStyle w:val="Heading4"/>
@@ -3687,8 +3687,8 @@
         <w:t xml:space="preserve">Odvětvové třídění je ale na úrovni pododdílů a paragrafů v některých oblastech nespolehlivé, kdy např. typově stejné výdaje jsou vykazovány v různých letech v jiných, někdy i zjevně nesprávných, paragrafech (regionální rozvoj; energetika) nebo jsou vykazovány v kategorii typu „jiné“ (doprava).</w:t>
       </w:r>
     </w:p>
-    <w:bookmarkEnd w:id="79"/>
-    <w:bookmarkStart w:id="80" w:name="X02599383ffc7fa856d008661593ddf6ede2f906"/>
+    <w:bookmarkEnd w:id="133"/>
+    <w:bookmarkStart w:id="134" w:name="X02599383ffc7fa856d008661593ddf6ede2f906"/>
     <w:p>
       <w:pPr>
         <w:pStyle w:val="Heading4"/>
@@ -3705,9 +3705,9 @@
         <w:t xml:space="preserve">Ze státní pokladny lze dovodit operační program, ztrácí se ale vazba na projekty a tím i na kategorie používané v monitoringu ESIF, např. oblasti intervencí. Není tedy možné rozpočtová data provázat na kategorie oblastí nebo tematické cíle Dohody o partnerství.</w:t>
       </w:r>
     </w:p>
-    <w:bookmarkEnd w:id="80"/>
-    <w:bookmarkEnd w:id="81"/>
-    <w:bookmarkStart w:id="82" w:name="dostupnost-a-omezení-dat"/>
+    <w:bookmarkEnd w:id="134"/>
+    <w:bookmarkEnd w:id="135"/>
+    <w:bookmarkStart w:id="136" w:name="dostupnost-a-omezení-dat"/>
     <w:p>
       <w:pPr>
         <w:pStyle w:val="Heading3"/>
@@ -3719,13 +3719,13 @@
     <w:tbl>
       <w:tblPr>
         <w:tblStyle w:val="Table"/>
-        <w:tblW w:type="auto" w:w="0"/>
+        <w:tblW w:type="pct" w:w="5000"/>
         <w:tblLook w:firstRow="1" w:lastRow="0" w:firstColumn="0" w:lastColumn="0" w:noHBand="0" w:noVBand="0" w:val="0020"/>
       </w:tblPr>
       <w:tblGrid>
-        <w:gridCol w:w="2640"/>
-        <w:gridCol w:w="2640"/>
-        <w:gridCol w:w="2640"/>
+        <w:gridCol w:w="4525"/>
+        <w:gridCol w:w="1244"/>
+        <w:gridCol w:w="2149"/>
       </w:tblGrid>
       <w:tr>
         <w:trPr>
@@ -3921,8 +3921,8 @@
         </w:tc>
       </w:tr>
     </w:tbl>
-    <w:bookmarkEnd w:id="82"/>
-    <w:bookmarkStart w:id="83" w:name="srovnatelnost-se-studií-z-roku-2017"/>
+    <w:bookmarkEnd w:id="136"/>
+    <w:bookmarkStart w:id="137" w:name="srovnatelnost-se-studií-z-roku-2017"/>
     <w:p>
       <w:pPr>
         <w:pStyle w:val="Heading3"/>
@@ -4007,10 +4007,10 @@
         <w:t xml:space="preserve">Ad 3. V příloze 1 ukazujeme výpočty pro odvětvové vymezení stejné jako je ve studii z roku 2017.</w:t>
       </w:r>
     </w:p>
-    <w:bookmarkEnd w:id="83"/>
-    <w:bookmarkEnd w:id="84"/>
-    <w:bookmarkEnd w:id="85"/>
-    <w:bookmarkStart w:id="126" w:name="použitá-literatura-data-a-nástroje"/>
+    <w:bookmarkEnd w:id="137"/>
+    <w:bookmarkEnd w:id="138"/>
+    <w:bookmarkEnd w:id="139"/>
+    <w:bookmarkStart w:id="182" w:name="použitá-literatura-data-a-nástroje"/>
     <w:p>
       <w:pPr>
         <w:pStyle w:val="Heading1"/>
@@ -4019,8 +4019,8 @@
         <w:t xml:space="preserve">Použitá literatura, data a nástroje</w:t>
       </w:r>
     </w:p>
-    <w:bookmarkStart w:id="125" w:name="refs"/>
-    <w:bookmarkStart w:id="87" w:name="ref-R-rmarkdown"/>
+    <w:bookmarkStart w:id="181" w:name="refs"/>
+    <w:bookmarkStart w:id="141" w:name="ref-R-rmarkdown"/>
     <w:p>
       <w:pPr>
         <w:pStyle w:val="Bibliography"/>
@@ -4044,7 +4044,7 @@
       <w:r>
         <w:t xml:space="preserve"> </w:t>
       </w:r>
-      <w:hyperlink r:id="rId86">
+      <w:hyperlink r:id="rId140">
         <w:r>
           <w:rPr>
             <w:rStyle w:val="Hyperlink"/>
@@ -4056,8 +4056,8 @@
         <w:t xml:space="preserve">.</w:t>
       </w:r>
     </w:p>
-    <w:bookmarkEnd w:id="87"/>
-    <w:bookmarkStart w:id="88" w:name="ref-R-statnipokladna"/>
+    <w:bookmarkEnd w:id="141"/>
+    <w:bookmarkStart w:id="142" w:name="ref-R-statnipokladna"/>
     <w:p>
       <w:pPr>
         <w:pStyle w:val="Bibliography"/>
@@ -4079,8 +4079,8 @@
         <w:t xml:space="preserve">.</w:t>
       </w:r>
     </w:p>
-    <w:bookmarkEnd w:id="88"/>
-    <w:bookmarkStart w:id="90" w:name="ref-R-janitor"/>
+    <w:bookmarkEnd w:id="142"/>
+    <w:bookmarkStart w:id="144" w:name="ref-R-janitor"/>
     <w:p>
       <w:pPr>
         <w:pStyle w:val="Bibliography"/>
@@ -4104,7 +4104,7 @@
       <w:r>
         <w:t xml:space="preserve"> </w:t>
       </w:r>
-      <w:hyperlink r:id="rId89">
+      <w:hyperlink r:id="rId143">
         <w:r>
           <w:rPr>
             <w:rStyle w:val="Hyperlink"/>
@@ -4116,8 +4116,8 @@
         <w:t xml:space="preserve">.</w:t>
       </w:r>
     </w:p>
-    <w:bookmarkEnd w:id="90"/>
-    <w:bookmarkStart w:id="92" w:name="ref-lubridate2011"/>
+    <w:bookmarkEnd w:id="144"/>
+    <w:bookmarkStart w:id="146" w:name="ref-lubridate2011"/>
     <w:p>
       <w:pPr>
         <w:pStyle w:val="Bibliography"/>
@@ -4162,7 +4162,7 @@
       <w:r>
         <w:t xml:space="preserve"> </w:t>
       </w:r>
-      <w:hyperlink r:id="rId91">
+      <w:hyperlink r:id="rId145">
         <w:r>
           <w:rPr>
             <w:rStyle w:val="Hyperlink"/>
@@ -4174,8 +4174,8 @@
         <w:t xml:space="preserve">.</w:t>
       </w:r>
     </w:p>
-    <w:bookmarkEnd w:id="92"/>
-    <w:bookmarkStart w:id="93" w:name="ref-R-pointblank"/>
+    <w:bookmarkEnd w:id="146"/>
+    <w:bookmarkStart w:id="148" w:name="ref-R-pointblank"/>
     <w:p>
       <w:pPr>
         <w:pStyle w:val="Bibliography"/>
@@ -4196,9 +4196,23 @@
       <w:r>
         <w:t xml:space="preserve">.</w:t>
       </w:r>
-    </w:p>
-    <w:bookmarkEnd w:id="93"/>
-    <w:bookmarkStart w:id="94" w:name="ref-R-targets"/>
+      <w:r>
+        <w:t xml:space="preserve"> </w:t>
+      </w:r>
+      <w:hyperlink r:id="rId147">
+        <w:r>
+          <w:rPr>
+            <w:rStyle w:val="Hyperlink"/>
+          </w:rPr>
+          <w:t xml:space="preserve">https://CRAN.R-project.org/package=pointblank</w:t>
+        </w:r>
+      </w:hyperlink>
+      <w:r>
+        <w:t xml:space="preserve">.</w:t>
+      </w:r>
+    </w:p>
+    <w:bookmarkEnd w:id="148"/>
+    <w:bookmarkStart w:id="149" w:name="ref-R-targets"/>
     <w:p>
       <w:pPr>
         <w:pStyle w:val="Bibliography"/>
@@ -4220,8 +4234,8 @@
         <w:t xml:space="preserve">.</w:t>
       </w:r>
     </w:p>
-    <w:bookmarkEnd w:id="94"/>
-    <w:bookmarkStart w:id="96" w:name="ref-targets2021"/>
+    <w:bookmarkEnd w:id="149"/>
+    <w:bookmarkStart w:id="151" w:name="ref-targets2021"/>
     <w:p>
       <w:pPr>
         <w:pStyle w:val="Bibliography"/>
@@ -4257,7 +4271,7 @@
       <w:r>
         <w:t xml:space="preserve"> </w:t>
       </w:r>
-      <w:hyperlink r:id="rId95">
+      <w:hyperlink r:id="rId150">
         <w:r>
           <w:rPr>
             <w:rStyle w:val="Hyperlink"/>
@@ -4269,8 +4283,8 @@
         <w:t xml:space="preserve">.</w:t>
       </w:r>
     </w:p>
-    <w:bookmarkEnd w:id="96"/>
-    <w:bookmarkStart w:id="98" w:name="X8ee745528ca71583fc1de04ae4dcf660c40ff21"/>
+    <w:bookmarkEnd w:id="151"/>
+    <w:bookmarkStart w:id="153" w:name="X8ee745528ca71583fc1de04ae4dcf660c40ff21"/>
     <w:p>
       <w:pPr>
         <w:pStyle w:val="Bibliography"/>
@@ -4290,7 +4304,7 @@
       <w:r>
         <w:t xml:space="preserve"> </w:t>
       </w:r>
-      <w:hyperlink r:id="rId97">
+      <w:hyperlink r:id="rId152">
         <w:r>
           <w:rPr>
             <w:rStyle w:val="Hyperlink"/>
@@ -4302,8 +4316,8 @@
         <w:t xml:space="preserve">.</w:t>
       </w:r>
     </w:p>
-    <w:bookmarkEnd w:id="98"/>
-    <w:bookmarkStart w:id="100" w:name="ref-MonitorInformacniPortal"/>
+    <w:bookmarkEnd w:id="153"/>
+    <w:bookmarkStart w:id="155" w:name="ref-MonitorInformacniPortal"/>
     <w:p>
       <w:pPr>
         <w:pStyle w:val="Bibliography"/>
@@ -4317,7 +4331,7 @@
       <w:r>
         <w:t xml:space="preserve"> </w:t>
       </w:r>
-      <w:hyperlink r:id="rId99">
+      <w:hyperlink r:id="rId154">
         <w:r>
           <w:rPr>
             <w:rStyle w:val="Hyperlink"/>
@@ -4329,8 +4343,8 @@
         <w:t xml:space="preserve">.</w:t>
       </w:r>
     </w:p>
-    <w:bookmarkEnd w:id="100"/>
-    <w:bookmarkStart w:id="102" w:name="ref-R-base"/>
+    <w:bookmarkEnd w:id="155"/>
+    <w:bookmarkStart w:id="157" w:name="ref-R-base"/>
     <w:p>
       <w:pPr>
         <w:pStyle w:val="Bibliography"/>
@@ -4354,7 +4368,7 @@
       <w:r>
         <w:t xml:space="preserve"> </w:t>
       </w:r>
-      <w:hyperlink r:id="rId101">
+      <w:hyperlink r:id="rId156">
         <w:r>
           <w:rPr>
             <w:rStyle w:val="Hyperlink"/>
@@ -4366,14 +4380,14 @@
         <w:t xml:space="preserve">.</w:t>
       </w:r>
     </w:p>
-    <w:bookmarkEnd w:id="102"/>
-    <w:bookmarkStart w:id="103" w:name="ref-R-arrow"/>
+    <w:bookmarkEnd w:id="157"/>
+    <w:bookmarkStart w:id="159" w:name="ref-R-arrow"/>
     <w:p>
       <w:pPr>
         <w:pStyle w:val="Bibliography"/>
       </w:pPr>
       <w:r>
-        <w:t xml:space="preserve">Richardson, Neal, Ian Cook, Nic Crane, Jonathan Keane, Romain François, Jeroen Ooms, a Apache Arrow. 2021.</w:t>
+        <w:t xml:space="preserve">Richardson, Neal, Ian Cook, Nic Crane, Jonathan Keane, Romain François, Jeroen Ooms, a Apache Arrow. 2022.</w:t>
       </w:r>
       <w:r>
         <w:t xml:space="preserve"> </w:t>
@@ -4388,9 +4402,23 @@
       <w:r>
         <w:t xml:space="preserve">.</w:t>
       </w:r>
-    </w:p>
-    <w:bookmarkEnd w:id="103"/>
-    <w:bookmarkStart w:id="104" w:name="ref-R-lubridate"/>
+      <w:r>
+        <w:t xml:space="preserve"> </w:t>
+      </w:r>
+      <w:hyperlink r:id="rId158">
+        <w:r>
+          <w:rPr>
+            <w:rStyle w:val="Hyperlink"/>
+          </w:rPr>
+          <w:t xml:space="preserve">https://CRAN.R-project.org/package=arrow</w:t>
+        </w:r>
+      </w:hyperlink>
+      <w:r>
+        <w:t xml:space="preserve">.</w:t>
+      </w:r>
+    </w:p>
+    <w:bookmarkEnd w:id="159"/>
+    <w:bookmarkStart w:id="160" w:name="ref-R-lubridate"/>
     <w:p>
       <w:pPr>
         <w:pStyle w:val="Bibliography"/>
@@ -4412,8 +4440,8 @@
         <w:t xml:space="preserve">.</w:t>
       </w:r>
     </w:p>
-    <w:bookmarkEnd w:id="104"/>
-    <w:bookmarkStart w:id="106" w:name="ref-ggplot22016"/>
+    <w:bookmarkEnd w:id="160"/>
+    <w:bookmarkStart w:id="162" w:name="ref-ggplot22016"/>
     <w:p>
       <w:pPr>
         <w:pStyle w:val="Bibliography"/>
@@ -4437,7 +4465,7 @@
       <w:r>
         <w:t xml:space="preserve"> </w:t>
       </w:r>
-      <w:hyperlink r:id="rId105">
+      <w:hyperlink r:id="rId161">
         <w:r>
           <w:rPr>
             <w:rStyle w:val="Hyperlink"/>
@@ -4449,8 +4477,8 @@
         <w:t xml:space="preserve">.</w:t>
       </w:r>
     </w:p>
-    <w:bookmarkEnd w:id="106"/>
-    <w:bookmarkStart w:id="108" w:name="ref-R-stringr"/>
+    <w:bookmarkEnd w:id="162"/>
+    <w:bookmarkStart w:id="164" w:name="ref-R-stringr"/>
     <w:p>
       <w:pPr>
         <w:pStyle w:val="Bibliography"/>
@@ -4474,7 +4502,7 @@
       <w:r>
         <w:t xml:space="preserve"> </w:t>
       </w:r>
-      <w:hyperlink r:id="rId107">
+      <w:hyperlink r:id="rId163">
         <w:r>
           <w:rPr>
             <w:rStyle w:val="Hyperlink"/>
@@ -4486,8 +4514,8 @@
         <w:t xml:space="preserve">.</w:t>
       </w:r>
     </w:p>
-    <w:bookmarkEnd w:id="108"/>
-    <w:bookmarkStart w:id="110" w:name="ref-R-forcats"/>
+    <w:bookmarkEnd w:id="164"/>
+    <w:bookmarkStart w:id="166" w:name="ref-R-forcats"/>
     <w:p>
       <w:pPr>
         <w:pStyle w:val="Bibliography"/>
@@ -4511,7 +4539,7 @@
       <w:r>
         <w:t xml:space="preserve"> </w:t>
       </w:r>
-      <w:hyperlink r:id="rId109">
+      <w:hyperlink r:id="rId165">
         <w:r>
           <w:rPr>
             <w:rStyle w:val="Hyperlink"/>
@@ -4523,8 +4551,8 @@
         <w:t xml:space="preserve">.</w:t>
       </w:r>
     </w:p>
-    <w:bookmarkEnd w:id="110"/>
-    <w:bookmarkStart w:id="112" w:name="ref-R-tidyr"/>
+    <w:bookmarkEnd w:id="166"/>
+    <w:bookmarkStart w:id="168" w:name="ref-R-tidyr"/>
     <w:p>
       <w:pPr>
         <w:pStyle w:val="Bibliography"/>
@@ -4548,7 +4576,7 @@
       <w:r>
         <w:t xml:space="preserve"> </w:t>
       </w:r>
-      <w:hyperlink r:id="rId111">
+      <w:hyperlink r:id="rId167">
         <w:r>
           <w:rPr>
             <w:rStyle w:val="Hyperlink"/>
@@ -4560,8 +4588,8 @@
         <w:t xml:space="preserve">.</w:t>
       </w:r>
     </w:p>
-    <w:bookmarkEnd w:id="112"/>
-    <w:bookmarkStart w:id="114" w:name="ref-R-readxl"/>
+    <w:bookmarkEnd w:id="168"/>
+    <w:bookmarkStart w:id="170" w:name="ref-R-readxl"/>
     <w:p>
       <w:pPr>
         <w:pStyle w:val="Bibliography"/>
@@ -4585,7 +4613,7 @@
       <w:r>
         <w:t xml:space="preserve"> </w:t>
       </w:r>
-      <w:hyperlink r:id="rId113">
+      <w:hyperlink r:id="rId169">
         <w:r>
           <w:rPr>
             <w:rStyle w:val="Hyperlink"/>
@@ -4597,8 +4625,8 @@
         <w:t xml:space="preserve">.</w:t>
       </w:r>
     </w:p>
-    <w:bookmarkEnd w:id="114"/>
-    <w:bookmarkStart w:id="116" w:name="ref-R-dplyr"/>
+    <w:bookmarkEnd w:id="170"/>
+    <w:bookmarkStart w:id="172" w:name="ref-R-dplyr"/>
     <w:p>
       <w:pPr>
         <w:pStyle w:val="Bibliography"/>
@@ -4622,7 +4650,7 @@
       <w:r>
         <w:t xml:space="preserve"> </w:t>
       </w:r>
-      <w:hyperlink r:id="rId115">
+      <w:hyperlink r:id="rId171">
         <w:r>
           <w:rPr>
             <w:rStyle w:val="Hyperlink"/>
@@ -4634,8 +4662,8 @@
         <w:t xml:space="preserve">.</w:t>
       </w:r>
     </w:p>
-    <w:bookmarkEnd w:id="116"/>
-    <w:bookmarkStart w:id="118" w:name="ref-R-readr"/>
+    <w:bookmarkEnd w:id="172"/>
+    <w:bookmarkStart w:id="174" w:name="ref-R-readr"/>
     <w:p>
       <w:pPr>
         <w:pStyle w:val="Bibliography"/>
@@ -4659,7 +4687,7 @@
       <w:r>
         <w:t xml:space="preserve"> </w:t>
       </w:r>
-      <w:hyperlink r:id="rId117">
+      <w:hyperlink r:id="rId173">
         <w:r>
           <w:rPr>
             <w:rStyle w:val="Hyperlink"/>
@@ -4671,8 +4699,8 @@
         <w:t xml:space="preserve">.</w:t>
       </w:r>
     </w:p>
-    <w:bookmarkEnd w:id="118"/>
-    <w:bookmarkStart w:id="120" w:name="ref-R-ggplot2"/>
+    <w:bookmarkEnd w:id="174"/>
+    <w:bookmarkStart w:id="176" w:name="ref-R-ggplot2"/>
     <w:p>
       <w:pPr>
         <w:pStyle w:val="Bibliography"/>
@@ -4696,7 +4724,7 @@
       <w:r>
         <w:t xml:space="preserve"> </w:t>
       </w:r>
-      <w:hyperlink r:id="rId119">
+      <w:hyperlink r:id="rId175">
         <w:r>
           <w:rPr>
             <w:rStyle w:val="Hyperlink"/>
@@ -4708,8 +4736,8 @@
         <w:t xml:space="preserve">.</w:t>
       </w:r>
     </w:p>
-    <w:bookmarkEnd w:id="120"/>
-    <w:bookmarkStart w:id="122" w:name="ref-rmarkdown2018"/>
+    <w:bookmarkEnd w:id="176"/>
+    <w:bookmarkStart w:id="178" w:name="ref-rmarkdown2018"/>
     <w:p>
       <w:pPr>
         <w:pStyle w:val="Bibliography"/>
@@ -4733,7 +4761,7 @@
       <w:r>
         <w:t xml:space="preserve"> </w:t>
       </w:r>
-      <w:hyperlink r:id="rId121">
+      <w:hyperlink r:id="rId177">
         <w:r>
           <w:rPr>
             <w:rStyle w:val="Hyperlink"/>
@@ -4745,8 +4773,8 @@
         <w:t xml:space="preserve">.</w:t>
       </w:r>
     </w:p>
-    <w:bookmarkEnd w:id="122"/>
-    <w:bookmarkStart w:id="124" w:name="ref-rmarkdown2020"/>
+    <w:bookmarkEnd w:id="178"/>
+    <w:bookmarkStart w:id="180" w:name="ref-rmarkdown2020"/>
     <w:p>
       <w:pPr>
         <w:pStyle w:val="Bibliography"/>
@@ -4770,7 +4798,7 @@
       <w:r>
         <w:t xml:space="preserve"> </w:t>
       </w:r>
-      <w:hyperlink r:id="rId123">
+      <w:hyperlink r:id="rId179">
         <w:r>
           <w:rPr>
             <w:rStyle w:val="Hyperlink"/>
@@ -4782,10 +4810,10 @@
         <w:t xml:space="preserve">.</w:t>
       </w:r>
     </w:p>
-    <w:bookmarkEnd w:id="124"/>
-    <w:bookmarkEnd w:id="125"/>
-    <w:bookmarkEnd w:id="126"/>
-    <w:bookmarkStart w:id="127" w:name="upozornění"/>
+    <w:bookmarkEnd w:id="180"/>
+    <w:bookmarkEnd w:id="181"/>
+    <w:bookmarkEnd w:id="182"/>
+    <w:bookmarkStart w:id="183" w:name="upozornění"/>
     <w:p>
       <w:pPr>
         <w:pStyle w:val="Heading1"/>
@@ -4812,7 +4840,7 @@
         <w:t xml:space="preserve">Úřadu vlády (SEZ) byl zpracován v rámci Oddělení evropských programů a fondů, Odboru věcných politik EU. Slouží jako komplexní podklad k tématům s ekonomickou a evropskou relevancí. Analytický dokument je informačním materiálem k debatě pro odbornou i širokou veřejnost. Plní roli diskuzního podkladu a nepředstavuje pozici SEZ ÚV.</w:t>
       </w:r>
     </w:p>
-    <w:bookmarkEnd w:id="127"/>
+    <w:bookmarkEnd w:id="183"/>
     <w:sectPr>
       <w:footerReference r:id="rId17" w:type="even"/>
       <w:footerReference r:id="rId15" w:type="default"/>

</xml_diff>